<commit_message>
feat: resumo prova 1
</commit_message>
<xml_diff>
--- a/EstudoDirigido/1_Bimestre/ED IOT.docx
+++ b/EstudoDirigido/1_Bimestre/ED IOT.docx
@@ -2044,21 +2044,22 @@
         <w:rPr>
           <w:rFonts w:ascii="Arial" w:eastAsia="Arial" w:hAnsi="Arial" w:cs="Arial"/>
           <w:b/>
-          <w:color w:val="000000"/>
-          <w:sz w:val="24"/>
-          <w:szCs w:val="24"/>
-        </w:rPr>
-      </w:pPr>
-      <w:r>
-        <w:rPr>
-          <w:rFonts w:ascii="Arial" w:eastAsia="Arial" w:hAnsi="Arial" w:cs="Arial"/>
-          <w:b/>
           <w:bCs/>
           <w:color w:val="000000" w:themeColor="text1"/>
           <w:sz w:val="24"/>
           <w:szCs w:val="24"/>
         </w:rPr>
-        <w:t>OBJETIVO GERAL</w:t>
+      </w:pPr>
+      <w:r>
+        <w:rPr>
+          <w:rFonts w:ascii="Arial" w:eastAsia="Arial" w:hAnsi="Arial" w:cs="Arial"/>
+          <w:b/>
+          <w:bCs/>
+          <w:color w:val="000000" w:themeColor="text1"/>
+          <w:sz w:val="24"/>
+          <w:szCs w:val="24"/>
+        </w:rPr>
+        <w:t>Eficiência, Segurança e Escalabilidade Através da IoT</w:t>
       </w:r>
     </w:p>
     <w:p>
@@ -2078,8 +2079,108 @@
           <w:sz w:val="24"/>
           <w:szCs w:val="24"/>
         </w:rPr>
-        <w:t>Projetar uma rede de comunicação de dados, definindo requisitos, dispositivos, IoT e estrutura de conexão.</w:t>
-      </w:r>
+        <w:t>A IoT, ao integrar dispositivos e sensores conectados, tem promovido uma verdadeira transformação nos projetos de redes de computadores. Sua aplicação vai além de simplesmente interligar equipamentos: ela proporciona uma infraestrutura mais eficiente, segura e escalável, características essenciais em um cenário onde a quantidade de dispositivos e o volume de dados aumentam exponencialmente.</w:t>
+      </w:r>
+    </w:p>
+    <w:p>
+      <w:pPr>
+        <w:spacing w:before="300" w:after="0" w:line="360" w:lineRule="auto"/>
+        <w:ind w:firstLine="360"/>
+        <w:jc w:val="both"/>
+        <w:rPr>
+          <w:rFonts w:ascii="Arial" w:eastAsia="Arial" w:hAnsi="Arial" w:cs="Arial"/>
+          <w:sz w:val="24"/>
+          <w:szCs w:val="24"/>
+        </w:rPr>
+      </w:pPr>
+      <w:r>
+        <w:rPr>
+          <w:rFonts w:ascii="Arial" w:eastAsia="Arial" w:hAnsi="Arial" w:cs="Arial"/>
+          <w:sz w:val="24"/>
+          <w:szCs w:val="24"/>
+        </w:rPr>
+        <w:t>Uma das principais vantagens da IoT é a capacidade de otimizar a eficiência operacional das redes. A automação de processos, através de sensores e atuadores conectados, permite a coleta de dados em tempo real, possibilitando a rápida adaptação das redes às condições variáveis. Isso pode ser observado tanto em ambientes domésticos, com o ajuste automático de iluminação e temperatura, quanto em redes corporativas, que utilizam a IoT para monitoramento de desempenho e diagnóstico preventivo.</w:t>
+      </w:r>
+    </w:p>
+    <w:p>
+      <w:pPr>
+        <w:spacing w:before="300" w:after="0" w:line="360" w:lineRule="auto"/>
+        <w:ind w:firstLine="360"/>
+        <w:jc w:val="both"/>
+        <w:rPr>
+          <w:rFonts w:ascii="Arial" w:eastAsia="Arial" w:hAnsi="Arial" w:cs="Arial"/>
+          <w:sz w:val="24"/>
+          <w:szCs w:val="24"/>
+        </w:rPr>
+      </w:pPr>
+      <w:r>
+        <w:rPr>
+          <w:rFonts w:ascii="Arial" w:eastAsia="Arial" w:hAnsi="Arial" w:cs="Arial"/>
+          <w:sz w:val="24"/>
+          <w:szCs w:val="24"/>
+        </w:rPr>
+        <w:t>A segurança também é um fator relevante, principalmente em redes industriais e corporativas. Sensores IoT podem monitorar continuamente a integridade dos sistemas, detectando e respondendo a anomalias em tempo real. Além disso, a integração com sistemas de vigilância e controle de acesso aumenta a proteção de ambientes físicos e digitais, uma preocupação crescente em um cenário de aumento de ataques cibernéticos.</w:t>
+      </w:r>
+    </w:p>
+    <w:p>
+      <w:pPr>
+        <w:spacing w:before="300" w:after="0" w:line="360" w:lineRule="auto"/>
+        <w:ind w:firstLine="360"/>
+        <w:jc w:val="both"/>
+        <w:rPr>
+          <w:rFonts w:ascii="Arial" w:eastAsia="Arial" w:hAnsi="Arial" w:cs="Arial"/>
+          <w:sz w:val="24"/>
+          <w:szCs w:val="24"/>
+          <w:u w:val="single"/>
+        </w:rPr>
+      </w:pPr>
+      <w:r>
+        <w:rPr>
+          <w:rFonts w:ascii="Arial" w:eastAsia="Arial" w:hAnsi="Arial" w:cs="Arial"/>
+          <w:sz w:val="24"/>
+          <w:szCs w:val="24"/>
+        </w:rPr>
+        <w:t>Quanto à escalabilidade, o uso de IoT permite que redes de computadores sejam facilmente ajustadas e expandidas conforme a demanda. A inclusão de novos dispositivos conectados, sem a necessidade de uma grande reconfiguração da rede, possibilita uma adaptação dinâmica em áreas urbanas, por exemplo, com a implementação gradual de sensores de tráfego ou sistemas de controle ambiental.</w:t>
+      </w:r>
+    </w:p>
+    <w:p>
+      <w:pPr>
+        <w:spacing w:after="0" w:line="360" w:lineRule="auto"/>
+        <w:jc w:val="both"/>
+        <w:rPr>
+          <w:rFonts w:ascii="Arial" w:eastAsia="Arial" w:hAnsi="Arial" w:cs="Arial"/>
+          <w:b/>
+          <w:color w:val="000000"/>
+          <w:sz w:val="24"/>
+          <w:szCs w:val="24"/>
+        </w:rPr>
+      </w:pPr>
+    </w:p>
+    <w:p>
+      <w:pPr>
+        <w:spacing w:after="0" w:line="360" w:lineRule="auto"/>
+        <w:jc w:val="both"/>
+        <w:rPr>
+          <w:rFonts w:ascii="Arial" w:eastAsia="Arial" w:hAnsi="Arial" w:cs="Arial"/>
+          <w:b/>
+          <w:color w:val="000000"/>
+          <w:sz w:val="24"/>
+          <w:szCs w:val="24"/>
+        </w:rPr>
+      </w:pPr>
+    </w:p>
+    <w:p>
+      <w:pPr>
+        <w:spacing w:after="0" w:line="360" w:lineRule="auto"/>
+        <w:jc w:val="both"/>
+        <w:rPr>
+          <w:rFonts w:ascii="Arial" w:eastAsia="Arial" w:hAnsi="Arial" w:cs="Arial"/>
+          <w:b/>
+          <w:color w:val="000000"/>
+          <w:sz w:val="24"/>
+          <w:szCs w:val="24"/>
+        </w:rPr>
+      </w:pPr>
     </w:p>
     <w:p>
       <w:pPr>
@@ -2087,18 +2188,8 @@
           <w:ilvl w:val="1"/>
           <w:numId w:val="3"/>
         </w:numPr>
-        <w:spacing w:before="300" w:after="0" w:line="360" w:lineRule="auto"/>
-        <w:jc w:val="both"/>
-        <w:rPr>
-          <w:rFonts w:ascii="Arial" w:eastAsia="Arial" w:hAnsi="Arial" w:cs="Arial"/>
-          <w:b/>
-          <w:bCs/>
-          <w:color w:val="000000"/>
-          <w:sz w:val="24"/>
-          <w:szCs w:val="24"/>
-        </w:rPr>
-      </w:pPr>
-      <w:r>
+        <w:spacing w:after="0" w:line="360" w:lineRule="auto"/>
+        <w:jc w:val="both"/>
         <w:rPr>
           <w:rFonts w:ascii="Arial" w:eastAsia="Arial" w:hAnsi="Arial" w:cs="Arial"/>
           <w:b/>
@@ -2107,8 +2198,34 @@
           <w:sz w:val="24"/>
           <w:szCs w:val="24"/>
         </w:rPr>
-        <w:t>OBJETIVOS ESPECÍFICOS</w:t>
-      </w:r>
+      </w:pPr>
+      <w:r>
+        <w:rPr>
+          <w:rFonts w:ascii="Arial" w:eastAsia="Arial" w:hAnsi="Arial" w:cs="Arial"/>
+          <w:b/>
+          <w:bCs/>
+          <w:color w:val="000000" w:themeColor="text1"/>
+          <w:sz w:val="24"/>
+          <w:szCs w:val="24"/>
+        </w:rPr>
+        <w:lastRenderedPageBreak/>
+        <w:t>Aplicações Práticas da IoT: Rastreabilidade e Automação</w:t>
+      </w:r>
+    </w:p>
+    <w:p>
+      <w:pPr>
+        <w:spacing w:after="0" w:line="360" w:lineRule="auto"/>
+        <w:ind w:left="756"/>
+        <w:jc w:val="both"/>
+        <w:rPr>
+          <w:rFonts w:ascii="Arial" w:eastAsia="Arial" w:hAnsi="Arial" w:cs="Arial"/>
+          <w:b/>
+          <w:bCs/>
+          <w:color w:val="000000" w:themeColor="text1"/>
+          <w:sz w:val="24"/>
+          <w:szCs w:val="24"/>
+        </w:rPr>
+      </w:pPr>
     </w:p>
     <w:p>
       <w:pPr>
@@ -2127,7 +2244,15 @@
           <w:sz w:val="24"/>
           <w:szCs w:val="24"/>
         </w:rPr>
-        <w:t>Definir os requisitos lógicos e físicos para construção de uma rede de comunicação de dados;</w:t>
+        <w:t>A IoT já desempenha um papel crucial em setores como logística, saúde e indústria, fornecendo soluções práticas para rastreabilidade e automação. A capacidade de monitorar em tempo real o status de mercadorias, veículos e até mesmo de pacientes trouxe grandes avanços nesses setores.</w:t>
+      </w:r>
+      <w:r>
+        <w:rPr>
+          <w:rFonts w:ascii="Arial" w:eastAsia="Arial" w:hAnsi="Arial" w:cs="Arial"/>
+          <w:sz w:val="24"/>
+          <w:szCs w:val="24"/>
+        </w:rPr>
+        <w:t xml:space="preserve"> </w:t>
       </w:r>
     </w:p>
     <w:p>
@@ -2141,14 +2266,6 @@
           <w:szCs w:val="24"/>
         </w:rPr>
       </w:pPr>
-      <w:r>
-        <w:rPr>
-          <w:rFonts w:ascii="Arial" w:eastAsia="Arial" w:hAnsi="Arial" w:cs="Arial"/>
-          <w:sz w:val="24"/>
-          <w:szCs w:val="24"/>
-        </w:rPr>
-        <w:t>Descrever as características técnicas dos dispositivos físicos;</w:t>
-      </w:r>
     </w:p>
     <w:p>
       <w:pPr>
@@ -2167,7 +2284,25 @@
           <w:sz w:val="24"/>
           <w:szCs w:val="24"/>
         </w:rPr>
-        <w:t>Aplicar os conceitos de IoT para oferecer serviços de rastreabilidade;</w:t>
+        <w:t xml:space="preserve">Na logística, sensores de localização em veículos e cargas permitem um rastreamento detalhado, otimizando rotas e reduzindo custos operacionais. Além disso, o monitoramento em tempo real ajuda a prever e resolver problemas antes que eles afetem a cadeia de suprimentos. Na saúde, dispositivos como </w:t>
+      </w:r>
+      <w:proofErr w:type="spellStart"/>
+      <w:r>
+        <w:rPr>
+          <w:rFonts w:ascii="Arial" w:eastAsia="Arial" w:hAnsi="Arial" w:cs="Arial"/>
+          <w:sz w:val="24"/>
+          <w:szCs w:val="24"/>
+        </w:rPr>
+        <w:t>wearables</w:t>
+      </w:r>
+      <w:proofErr w:type="spellEnd"/>
+      <w:r>
+        <w:rPr>
+          <w:rFonts w:ascii="Arial" w:eastAsia="Arial" w:hAnsi="Arial" w:cs="Arial"/>
+          <w:sz w:val="24"/>
+          <w:szCs w:val="24"/>
+        </w:rPr>
+        <w:t xml:space="preserve"> monitoram continuamente os sinais vitais dos pacientes, enviando esses dados para profissionais de saúde, que podem intervir rapidamente em casos de emergência ou ajustar tratamentos à distância.</w:t>
       </w:r>
     </w:p>
     <w:p>
@@ -2181,508 +2316,491 @@
           <w:szCs w:val="24"/>
         </w:rPr>
       </w:pPr>
-      <w:r>
-        <w:rPr>
-          <w:rFonts w:ascii="Arial" w:eastAsia="Arial" w:hAnsi="Arial" w:cs="Arial"/>
-          <w:sz w:val="24"/>
-          <w:szCs w:val="24"/>
-        </w:rPr>
-        <w:t>Mapear os tipos de conexões e meios físicos necessários para um projeto de redes</w:t>
-      </w:r>
-      <w:r>
-        <w:rPr>
-          <w:rFonts w:ascii="Arial" w:eastAsia="Arial" w:hAnsi="Arial" w:cs="Arial"/>
-          <w:sz w:val="24"/>
-          <w:szCs w:val="24"/>
-        </w:rPr>
-        <w:t>.</w:t>
-      </w:r>
-    </w:p>
-    <w:p>
-      <w:pPr>
-        <w:spacing w:after="0" w:line="360" w:lineRule="auto"/>
-        <w:jc w:val="both"/>
-        <w:rPr>
-          <w:rFonts w:ascii="Arial" w:eastAsia="Arial" w:hAnsi="Arial" w:cs="Arial"/>
-          <w:b/>
-          <w:sz w:val="24"/>
-          <w:szCs w:val="24"/>
-        </w:rPr>
-      </w:pPr>
-    </w:p>
-    <w:p>
-      <w:pPr>
-        <w:spacing w:after="0" w:line="360" w:lineRule="auto"/>
-        <w:jc w:val="both"/>
-        <w:rPr>
-          <w:rFonts w:ascii="Arial" w:eastAsia="Arial" w:hAnsi="Arial" w:cs="Arial"/>
-          <w:b/>
-          <w:sz w:val="24"/>
-          <w:szCs w:val="24"/>
-        </w:rPr>
-      </w:pPr>
-    </w:p>
-    <w:p>
-      <w:pPr>
-        <w:spacing w:after="0" w:line="360" w:lineRule="auto"/>
-        <w:jc w:val="both"/>
-        <w:rPr>
-          <w:rFonts w:ascii="Arial" w:eastAsia="Arial" w:hAnsi="Arial" w:cs="Arial"/>
-          <w:b/>
-          <w:sz w:val="24"/>
-          <w:szCs w:val="24"/>
-        </w:rPr>
-      </w:pPr>
-    </w:p>
-    <w:p>
-      <w:pPr>
-        <w:spacing w:after="0" w:line="360" w:lineRule="auto"/>
-        <w:jc w:val="both"/>
-        <w:rPr>
-          <w:rFonts w:ascii="Arial" w:eastAsia="Arial" w:hAnsi="Arial" w:cs="Arial"/>
-          <w:b/>
-          <w:sz w:val="24"/>
-          <w:szCs w:val="24"/>
-        </w:rPr>
-      </w:pPr>
-    </w:p>
-    <w:p>
-      <w:pPr>
-        <w:spacing w:after="0" w:line="360" w:lineRule="auto"/>
-        <w:jc w:val="both"/>
-        <w:rPr>
-          <w:rFonts w:ascii="Arial" w:eastAsia="Arial" w:hAnsi="Arial" w:cs="Arial"/>
-          <w:b/>
-          <w:sz w:val="24"/>
-          <w:szCs w:val="24"/>
-        </w:rPr>
-      </w:pPr>
-    </w:p>
-    <w:p>
-      <w:pPr>
-        <w:spacing w:after="0" w:line="360" w:lineRule="auto"/>
-        <w:jc w:val="both"/>
-        <w:rPr>
-          <w:rFonts w:ascii="Arial" w:eastAsia="Arial" w:hAnsi="Arial" w:cs="Arial"/>
-          <w:b/>
-          <w:bCs/>
-          <w:sz w:val="24"/>
-          <w:szCs w:val="24"/>
-        </w:rPr>
-      </w:pPr>
-    </w:p>
-    <w:p>
-      <w:pPr>
-        <w:spacing w:after="0" w:line="360" w:lineRule="auto"/>
-        <w:jc w:val="both"/>
-        <w:rPr>
-          <w:rFonts w:ascii="Arial" w:eastAsia="Arial" w:hAnsi="Arial" w:cs="Arial"/>
-          <w:b/>
-          <w:bCs/>
-          <w:sz w:val="24"/>
-          <w:szCs w:val="24"/>
-        </w:rPr>
-      </w:pPr>
-    </w:p>
-    <w:p>
-      <w:pPr>
-        <w:spacing w:after="0" w:line="360" w:lineRule="auto"/>
-        <w:jc w:val="both"/>
-        <w:rPr>
-          <w:rFonts w:ascii="Arial" w:eastAsia="Arial" w:hAnsi="Arial" w:cs="Arial"/>
-          <w:b/>
-          <w:bCs/>
-          <w:sz w:val="24"/>
-          <w:szCs w:val="24"/>
-        </w:rPr>
-      </w:pPr>
-    </w:p>
-    <w:p>
-      <w:pPr>
-        <w:spacing w:after="0" w:line="360" w:lineRule="auto"/>
-        <w:jc w:val="both"/>
-        <w:rPr>
-          <w:rFonts w:ascii="Arial" w:eastAsia="Arial" w:hAnsi="Arial" w:cs="Arial"/>
-          <w:b/>
-          <w:bCs/>
-          <w:sz w:val="24"/>
-          <w:szCs w:val="24"/>
-        </w:rPr>
-      </w:pPr>
-    </w:p>
-    <w:p>
-      <w:pPr>
-        <w:spacing w:after="0" w:line="360" w:lineRule="auto"/>
-        <w:jc w:val="both"/>
-        <w:rPr>
-          <w:rFonts w:ascii="Arial" w:eastAsia="Arial" w:hAnsi="Arial" w:cs="Arial"/>
-          <w:b/>
-          <w:bCs/>
-          <w:sz w:val="24"/>
-          <w:szCs w:val="24"/>
-        </w:rPr>
-      </w:pPr>
-    </w:p>
-    <w:p>
-      <w:pPr>
-        <w:spacing w:after="0" w:line="360" w:lineRule="auto"/>
-        <w:jc w:val="both"/>
-        <w:rPr>
-          <w:rFonts w:ascii="Arial" w:eastAsia="Arial" w:hAnsi="Arial" w:cs="Arial"/>
-          <w:b/>
-          <w:bCs/>
-          <w:sz w:val="24"/>
-          <w:szCs w:val="24"/>
-        </w:rPr>
-      </w:pPr>
-    </w:p>
-    <w:p>
-      <w:pPr>
-        <w:spacing w:after="0" w:line="360" w:lineRule="auto"/>
-        <w:jc w:val="both"/>
-        <w:rPr>
-          <w:rFonts w:ascii="Arial" w:eastAsia="Arial" w:hAnsi="Arial" w:cs="Arial"/>
-          <w:b/>
-          <w:bCs/>
-          <w:sz w:val="24"/>
-          <w:szCs w:val="24"/>
-        </w:rPr>
-      </w:pPr>
-    </w:p>
-    <w:p>
-      <w:pPr>
-        <w:spacing w:after="0" w:line="360" w:lineRule="auto"/>
-        <w:jc w:val="both"/>
-        <w:rPr>
-          <w:rFonts w:ascii="Arial" w:eastAsia="Arial" w:hAnsi="Arial" w:cs="Arial"/>
-          <w:b/>
-          <w:bCs/>
-          <w:sz w:val="24"/>
-          <w:szCs w:val="24"/>
-        </w:rPr>
-      </w:pPr>
-    </w:p>
-    <w:p>
-      <w:pPr>
-        <w:spacing w:after="0" w:line="360" w:lineRule="auto"/>
-        <w:jc w:val="both"/>
-        <w:rPr>
-          <w:rFonts w:ascii="Arial" w:eastAsia="Arial" w:hAnsi="Arial" w:cs="Arial"/>
-          <w:b/>
-          <w:bCs/>
-          <w:sz w:val="24"/>
-          <w:szCs w:val="24"/>
-        </w:rPr>
-      </w:pPr>
-    </w:p>
-    <w:p>
-      <w:pPr>
-        <w:spacing w:after="0" w:line="360" w:lineRule="auto"/>
-        <w:jc w:val="both"/>
-        <w:rPr>
-          <w:rFonts w:ascii="Arial" w:eastAsia="Arial" w:hAnsi="Arial" w:cs="Arial"/>
-          <w:b/>
-          <w:bCs/>
-          <w:sz w:val="24"/>
-          <w:szCs w:val="24"/>
-        </w:rPr>
-      </w:pPr>
-    </w:p>
-    <w:p>
-      <w:pPr>
-        <w:spacing w:after="0" w:line="360" w:lineRule="auto"/>
-        <w:jc w:val="both"/>
-        <w:rPr>
-          <w:rFonts w:ascii="Arial" w:eastAsia="Arial" w:hAnsi="Arial" w:cs="Arial"/>
-          <w:b/>
-          <w:bCs/>
-          <w:sz w:val="24"/>
-          <w:szCs w:val="24"/>
-        </w:rPr>
-      </w:pPr>
-    </w:p>
-    <w:p>
-      <w:pPr>
-        <w:spacing w:after="0" w:line="360" w:lineRule="auto"/>
-        <w:jc w:val="both"/>
-        <w:rPr>
-          <w:rFonts w:ascii="Arial" w:eastAsia="Arial" w:hAnsi="Arial" w:cs="Arial"/>
-          <w:b/>
-          <w:bCs/>
-          <w:sz w:val="24"/>
-          <w:szCs w:val="24"/>
-        </w:rPr>
-      </w:pPr>
-    </w:p>
-    <w:p>
-      <w:pPr>
-        <w:spacing w:after="0" w:line="360" w:lineRule="auto"/>
-        <w:jc w:val="both"/>
-        <w:rPr>
-          <w:rFonts w:ascii="Arial" w:eastAsia="Arial" w:hAnsi="Arial" w:cs="Arial"/>
-          <w:b/>
-          <w:bCs/>
-          <w:sz w:val="24"/>
-          <w:szCs w:val="24"/>
-        </w:rPr>
-      </w:pPr>
-    </w:p>
-    <w:p>
-      <w:pPr>
-        <w:spacing w:after="0" w:line="360" w:lineRule="auto"/>
-        <w:jc w:val="both"/>
-        <w:rPr>
-          <w:rFonts w:ascii="Arial" w:eastAsia="Arial" w:hAnsi="Arial" w:cs="Arial"/>
-          <w:b/>
-          <w:bCs/>
-          <w:sz w:val="24"/>
-          <w:szCs w:val="24"/>
-        </w:rPr>
-      </w:pPr>
-    </w:p>
-    <w:p>
-      <w:pPr>
-        <w:spacing w:after="0" w:line="360" w:lineRule="auto"/>
-        <w:jc w:val="both"/>
-        <w:rPr>
-          <w:rFonts w:ascii="Arial" w:eastAsia="Arial" w:hAnsi="Arial" w:cs="Arial"/>
-          <w:b/>
-          <w:bCs/>
-          <w:sz w:val="24"/>
-          <w:szCs w:val="24"/>
-        </w:rPr>
-      </w:pPr>
-    </w:p>
-    <w:p>
-      <w:pPr>
-        <w:numPr>
-          <w:ilvl w:val="0"/>
-          <w:numId w:val="3"/>
-        </w:numPr>
-        <w:spacing w:after="0" w:line="360" w:lineRule="auto"/>
-        <w:jc w:val="both"/>
-        <w:rPr>
-          <w:rFonts w:ascii="Arial" w:eastAsia="Arial" w:hAnsi="Arial" w:cs="Arial"/>
-          <w:b/>
-          <w:bCs/>
-          <w:color w:val="000000" w:themeColor="text1"/>
-          <w:sz w:val="24"/>
-          <w:szCs w:val="24"/>
-        </w:rPr>
-      </w:pPr>
-      <w:r>
-        <w:rPr>
-          <w:rFonts w:ascii="Arial" w:eastAsia="Arial" w:hAnsi="Arial" w:cs="Arial"/>
-          <w:b/>
-          <w:bCs/>
-          <w:color w:val="000000" w:themeColor="text1"/>
-          <w:sz w:val="24"/>
-          <w:szCs w:val="24"/>
-        </w:rPr>
-        <w:lastRenderedPageBreak/>
-        <w:t>FUNDAMENTAÇÃO TEÓRICA</w:t>
-      </w:r>
-    </w:p>
-    <w:p>
-      <w:pPr>
-        <w:tabs>
-          <w:tab w:val="right" w:pos="8222"/>
-        </w:tabs>
-        <w:spacing w:after="0" w:line="360" w:lineRule="auto"/>
-        <w:ind w:firstLine="720"/>
-        <w:jc w:val="both"/>
-        <w:rPr>
-          <w:rFonts w:ascii="Arial" w:eastAsia="Arial" w:hAnsi="Arial" w:cs="Arial"/>
-          <w:color w:val="000000" w:themeColor="text1"/>
-          <w:sz w:val="24"/>
-          <w:szCs w:val="24"/>
-        </w:rPr>
-      </w:pPr>
-      <w:proofErr w:type="spellStart"/>
-      <w:r>
-        <w:rPr>
-          <w:rFonts w:ascii="Arial" w:eastAsia="Arial" w:hAnsi="Arial" w:cs="Arial"/>
-          <w:color w:val="000000" w:themeColor="text1"/>
-          <w:sz w:val="24"/>
-          <w:szCs w:val="24"/>
-          <w:highlight w:val="yellow"/>
-        </w:rPr>
-        <w:t>Blablabla</w:t>
-      </w:r>
-      <w:proofErr w:type="spellEnd"/>
-      <w:r>
-        <w:rPr>
-          <w:rFonts w:ascii="Arial" w:eastAsia="Arial" w:hAnsi="Arial" w:cs="Arial"/>
-          <w:color w:val="000000" w:themeColor="text1"/>
-          <w:sz w:val="24"/>
-          <w:szCs w:val="24"/>
-          <w:highlight w:val="yellow"/>
-        </w:rPr>
-        <w:t xml:space="preserve"> computador </w:t>
-      </w:r>
-      <w:proofErr w:type="spellStart"/>
-      <w:r>
-        <w:rPr>
-          <w:rFonts w:ascii="Arial" w:eastAsia="Arial" w:hAnsi="Arial" w:cs="Arial"/>
-          <w:color w:val="000000" w:themeColor="text1"/>
-          <w:sz w:val="24"/>
-          <w:szCs w:val="24"/>
-          <w:highlight w:val="yellow"/>
-        </w:rPr>
-        <w:t>blablabla</w:t>
-      </w:r>
-      <w:proofErr w:type="spellEnd"/>
-      <w:r>
-        <w:rPr>
-          <w:rFonts w:ascii="Arial" w:eastAsia="Arial" w:hAnsi="Arial" w:cs="Arial"/>
-          <w:color w:val="000000" w:themeColor="text1"/>
-          <w:sz w:val="24"/>
-          <w:szCs w:val="24"/>
-          <w:highlight w:val="yellow"/>
-        </w:rPr>
-        <w:t xml:space="preserve"> rede</w:t>
-      </w:r>
-    </w:p>
-    <w:p>
-      <w:pPr>
-        <w:pStyle w:val="PargrafodaLista"/>
+    </w:p>
+    <w:p>
+      <w:pPr>
+        <w:spacing w:after="0" w:line="360" w:lineRule="auto"/>
+        <w:ind w:firstLine="360"/>
+        <w:jc w:val="both"/>
+        <w:rPr>
+          <w:rFonts w:ascii="Arial" w:eastAsia="Arial" w:hAnsi="Arial" w:cs="Arial"/>
+          <w:sz w:val="24"/>
+          <w:szCs w:val="24"/>
+        </w:rPr>
+      </w:pPr>
+      <w:r>
+        <w:rPr>
+          <w:rFonts w:ascii="Arial" w:eastAsia="Arial" w:hAnsi="Arial" w:cs="Arial"/>
+          <w:sz w:val="24"/>
+          <w:szCs w:val="24"/>
+        </w:rPr>
+        <w:t>A automação também é um benefício importante. Sistemas industriais, por exemplo, podem utilizar sensores IoT para ajustar processos de produção automaticamente, reduzindo o desperdício e melhorando a eficiência operacional. Da mesma forma, sistemas de gerenciamento de energia em edifícios inteligentes utilizam sensores para otimizar o consumo de eletricidade, água e outros recursos, promovendo uma operação mais sustentável.</w:t>
+      </w:r>
+      <w:r>
+        <w:rPr>
+          <w:rFonts w:ascii="Arial" w:eastAsia="Arial" w:hAnsi="Arial" w:cs="Arial"/>
+          <w:sz w:val="24"/>
+          <w:szCs w:val="24"/>
+        </w:rPr>
+        <w:t xml:space="preserve"> </w:t>
+      </w:r>
+    </w:p>
+    <w:p>
+      <w:pPr>
+        <w:spacing w:after="0" w:line="360" w:lineRule="auto"/>
+        <w:ind w:firstLine="360"/>
+        <w:jc w:val="both"/>
+        <w:rPr>
+          <w:rFonts w:ascii="Arial" w:eastAsia="Arial" w:hAnsi="Arial" w:cs="Arial"/>
+          <w:sz w:val="24"/>
+          <w:szCs w:val="24"/>
+        </w:rPr>
+      </w:pPr>
+    </w:p>
+    <w:p>
+      <w:pPr>
         <w:numPr>
           <w:ilvl w:val="1"/>
           <w:numId w:val="3"/>
         </w:numPr>
+        <w:spacing w:after="0" w:line="360" w:lineRule="auto"/>
+        <w:jc w:val="both"/>
+        <w:rPr>
+          <w:rFonts w:ascii="Arial" w:eastAsia="Arial" w:hAnsi="Arial" w:cs="Arial"/>
+          <w:b/>
+          <w:bCs/>
+          <w:color w:val="000000" w:themeColor="text1"/>
+          <w:sz w:val="24"/>
+          <w:szCs w:val="24"/>
+        </w:rPr>
+      </w:pPr>
+      <w:r>
+        <w:rPr>
+          <w:rFonts w:ascii="Arial" w:eastAsia="Arial" w:hAnsi="Arial" w:cs="Arial"/>
+          <w:b/>
+          <w:bCs/>
+          <w:color w:val="000000" w:themeColor="text1"/>
+          <w:sz w:val="24"/>
+          <w:szCs w:val="24"/>
+        </w:rPr>
+        <w:t>IoT em Casas e Cidades Inteligentes</w:t>
+      </w:r>
+    </w:p>
+    <w:p>
+      <w:pPr>
+        <w:spacing w:after="0" w:line="360" w:lineRule="auto"/>
+        <w:ind w:left="756"/>
+        <w:jc w:val="both"/>
+        <w:rPr>
+          <w:rFonts w:ascii="Arial" w:eastAsia="Arial" w:hAnsi="Arial" w:cs="Arial"/>
+          <w:b/>
+          <w:bCs/>
+          <w:color w:val="000000" w:themeColor="text1"/>
+          <w:sz w:val="24"/>
+          <w:szCs w:val="24"/>
+        </w:rPr>
+      </w:pPr>
+    </w:p>
+    <w:p>
+      <w:pPr>
+        <w:spacing w:after="0" w:line="360" w:lineRule="auto"/>
+        <w:ind w:firstLine="360"/>
+        <w:jc w:val="both"/>
+        <w:rPr>
+          <w:rFonts w:ascii="Arial" w:eastAsia="Arial" w:hAnsi="Arial" w:cs="Arial"/>
+          <w:sz w:val="24"/>
+          <w:szCs w:val="24"/>
+        </w:rPr>
+      </w:pPr>
+      <w:r>
+        <w:rPr>
+          <w:rFonts w:ascii="Arial" w:eastAsia="Arial" w:hAnsi="Arial" w:cs="Arial"/>
+          <w:sz w:val="24"/>
+          <w:szCs w:val="24"/>
+        </w:rPr>
+        <w:t>A presença da IoT em ambientes urbanos e domésticos está crescendo rapidamente, com destaque para casas e cidades inteligentes. Em casas inteligentes, dispositivos conectados como assistentes virtuais, termostatos, lâmpadas e fechaduras inteligentes criam um ambiente onde os moradores podem controlar remotamente diversos aspectos de sua rotina. Esse tipo de integração não apenas facilita a vida cotidiana, como também aumenta a segurança e a eficiência energética das residências.</w:t>
+      </w:r>
+    </w:p>
+    <w:p>
+      <w:pPr>
+        <w:spacing w:after="0" w:line="360" w:lineRule="auto"/>
+        <w:ind w:firstLine="360"/>
+        <w:jc w:val="both"/>
+        <w:rPr>
+          <w:rFonts w:ascii="Arial" w:eastAsia="Arial" w:hAnsi="Arial" w:cs="Arial"/>
+          <w:sz w:val="24"/>
+          <w:szCs w:val="24"/>
+        </w:rPr>
+      </w:pPr>
+    </w:p>
+    <w:p>
+      <w:pPr>
+        <w:spacing w:after="0" w:line="360" w:lineRule="auto"/>
+        <w:ind w:firstLine="360"/>
+        <w:jc w:val="both"/>
+        <w:rPr>
+          <w:rFonts w:ascii="Arial" w:eastAsia="Arial" w:hAnsi="Arial" w:cs="Arial"/>
+          <w:sz w:val="24"/>
+          <w:szCs w:val="24"/>
+        </w:rPr>
+      </w:pPr>
+      <w:r>
+        <w:rPr>
+          <w:rFonts w:ascii="Arial" w:eastAsia="Arial" w:hAnsi="Arial" w:cs="Arial"/>
+          <w:sz w:val="24"/>
+          <w:szCs w:val="24"/>
+        </w:rPr>
+        <w:t xml:space="preserve">Nas cidades inteligentes, a IoT possibilita a gestão eficiente da infraestrutura urbana. Sensores distribuídos monitoram o tráfego, a qualidade do ar, o </w:t>
+      </w:r>
+      <w:r>
+        <w:rPr>
+          <w:rFonts w:ascii="Arial" w:eastAsia="Arial" w:hAnsi="Arial" w:cs="Arial"/>
+          <w:sz w:val="24"/>
+          <w:szCs w:val="24"/>
+        </w:rPr>
+        <w:lastRenderedPageBreak/>
+        <w:t>consumo de energia e até a disponibilidade de vagas de estacionamento. Esses dados são utilizados para otimizar o fluxo de veículos, reduzir a poluição e melhorar a utilização dos recursos públicos. Um exemplo notável é o uso de semáforos inteligentes, que ajustam seus tempos de acordo com o fluxo de tráfego em tempo real, evitando congestionamentos e melhorando a mobilidade urbana.</w:t>
+      </w:r>
+      <w:r>
+        <w:rPr>
+          <w:rFonts w:ascii="Arial" w:eastAsia="Arial" w:hAnsi="Arial" w:cs="Arial"/>
+          <w:sz w:val="24"/>
+          <w:szCs w:val="24"/>
+        </w:rPr>
+        <w:t xml:space="preserve"> </w:t>
+      </w:r>
+    </w:p>
+    <w:p>
+      <w:pPr>
+        <w:spacing w:after="0" w:line="360" w:lineRule="auto"/>
+        <w:jc w:val="both"/>
+        <w:rPr>
+          <w:rFonts w:ascii="Arial" w:eastAsia="Arial" w:hAnsi="Arial" w:cs="Arial"/>
+          <w:sz w:val="24"/>
+          <w:szCs w:val="24"/>
+        </w:rPr>
+      </w:pPr>
+    </w:p>
+    <w:p>
+      <w:pPr>
+        <w:numPr>
+          <w:ilvl w:val="1"/>
+          <w:numId w:val="3"/>
+        </w:numPr>
+        <w:spacing w:after="0" w:line="360" w:lineRule="auto"/>
+        <w:jc w:val="both"/>
+        <w:rPr>
+          <w:rFonts w:ascii="Arial" w:eastAsia="Arial" w:hAnsi="Arial" w:cs="Arial"/>
+          <w:b/>
+          <w:bCs/>
+          <w:color w:val="000000" w:themeColor="text1"/>
+          <w:sz w:val="24"/>
+          <w:szCs w:val="24"/>
+        </w:rPr>
+      </w:pPr>
+      <w:r>
+        <w:rPr>
+          <w:rFonts w:ascii="Arial" w:eastAsia="Arial" w:hAnsi="Arial" w:cs="Arial"/>
+          <w:b/>
+          <w:bCs/>
+          <w:color w:val="000000" w:themeColor="text1"/>
+          <w:sz w:val="24"/>
+          <w:szCs w:val="24"/>
+        </w:rPr>
+        <w:t>Desafios, Limitações e o Futuro da IoT em Redes de Computadores</w:t>
+      </w:r>
+    </w:p>
+    <w:p>
+      <w:pPr>
+        <w:spacing w:after="0" w:line="360" w:lineRule="auto"/>
+        <w:ind w:left="360"/>
+        <w:jc w:val="both"/>
+        <w:rPr>
+          <w:rFonts w:ascii="Arial" w:eastAsia="Arial" w:hAnsi="Arial" w:cs="Arial"/>
+          <w:b/>
+          <w:bCs/>
+          <w:color w:val="000000" w:themeColor="text1"/>
+          <w:sz w:val="24"/>
+          <w:szCs w:val="24"/>
+        </w:rPr>
+      </w:pPr>
+    </w:p>
+    <w:p>
+      <w:pPr>
+        <w:spacing w:after="0" w:line="360" w:lineRule="auto"/>
+        <w:ind w:firstLine="360"/>
+        <w:jc w:val="both"/>
+        <w:rPr>
+          <w:rFonts w:ascii="Arial" w:eastAsia="Arial" w:hAnsi="Arial" w:cs="Arial"/>
+          <w:sz w:val="24"/>
+          <w:szCs w:val="24"/>
+        </w:rPr>
+      </w:pPr>
+      <w:r>
+        <w:rPr>
+          <w:rFonts w:ascii="Arial" w:eastAsia="Arial" w:hAnsi="Arial" w:cs="Arial"/>
+          <w:sz w:val="24"/>
+          <w:szCs w:val="24"/>
+        </w:rPr>
+        <w:t>Apesar dos avanços, a implementação da IoT em redes de computadores enfrenta desafios consideráveis. A segurança é, talvez, o maior desses desafios. Dispositivos IoT conectados à internet são alvos potenciais para ataques cibernéticos. Muitos desses dispositivos são projetados com foco na funcionalidade, relegando a segurança a um segundo plano, o que os torna vulneráveis a invasões e comprometimento de dados.</w:t>
+      </w:r>
+    </w:p>
+    <w:p>
+      <w:pPr>
+        <w:spacing w:after="0" w:line="360" w:lineRule="auto"/>
+        <w:ind w:firstLine="360"/>
+        <w:jc w:val="both"/>
+        <w:rPr>
+          <w:rFonts w:ascii="Arial" w:eastAsia="Arial" w:hAnsi="Arial" w:cs="Arial"/>
+          <w:sz w:val="24"/>
+          <w:szCs w:val="24"/>
+        </w:rPr>
+      </w:pPr>
+      <w:r>
+        <w:rPr>
+          <w:rFonts w:ascii="Arial" w:eastAsia="Arial" w:hAnsi="Arial" w:cs="Arial"/>
+          <w:sz w:val="24"/>
+          <w:szCs w:val="24"/>
+        </w:rPr>
+        <w:t xml:space="preserve">    </w:t>
+      </w:r>
+    </w:p>
+    <w:p>
+      <w:pPr>
+        <w:spacing w:after="0" w:line="360" w:lineRule="auto"/>
+        <w:ind w:firstLine="360"/>
+        <w:jc w:val="both"/>
+        <w:rPr>
+          <w:rFonts w:ascii="Arial" w:eastAsia="Arial" w:hAnsi="Arial" w:cs="Arial"/>
+          <w:sz w:val="24"/>
+          <w:szCs w:val="24"/>
+        </w:rPr>
+      </w:pPr>
+      <w:r>
+        <w:rPr>
+          <w:rFonts w:ascii="Arial" w:eastAsia="Arial" w:hAnsi="Arial" w:cs="Arial"/>
+          <w:sz w:val="24"/>
+          <w:szCs w:val="24"/>
+        </w:rPr>
+        <w:t xml:space="preserve">    Outro desafio é a interoperabilidade. Muitos dispositivos IoT utilizam padrões de comunicação proprietários, o que dificulta a integração em um sistema unificado. A falta de padrões de comunicação universais prejudica a expansão e o gerenciamento eficiente de redes IoT, especialmente em ambientes corporativos que exigem alta compatibilidade entre diferentes sistemas.</w:t>
+      </w:r>
+    </w:p>
+    <w:p>
+      <w:pPr>
+        <w:spacing w:after="0" w:line="360" w:lineRule="auto"/>
+        <w:ind w:firstLine="360"/>
+        <w:jc w:val="both"/>
+        <w:rPr>
+          <w:rFonts w:ascii="Arial" w:eastAsia="Arial" w:hAnsi="Arial" w:cs="Arial"/>
+          <w:sz w:val="24"/>
+          <w:szCs w:val="24"/>
+        </w:rPr>
+      </w:pPr>
+      <w:r>
+        <w:rPr>
+          <w:rFonts w:ascii="Arial" w:eastAsia="Arial" w:hAnsi="Arial" w:cs="Arial"/>
+          <w:sz w:val="24"/>
+          <w:szCs w:val="24"/>
+        </w:rPr>
+        <w:t xml:space="preserve">    </w:t>
+      </w:r>
+    </w:p>
+    <w:p>
+      <w:pPr>
+        <w:spacing w:after="0" w:line="360" w:lineRule="auto"/>
+        <w:ind w:firstLine="360"/>
+        <w:jc w:val="both"/>
+        <w:rPr>
+          <w:rFonts w:ascii="Arial" w:eastAsia="Arial" w:hAnsi="Arial" w:cs="Arial"/>
+          <w:sz w:val="24"/>
+          <w:szCs w:val="24"/>
+        </w:rPr>
+      </w:pPr>
+      <w:r>
+        <w:rPr>
+          <w:rFonts w:ascii="Arial" w:eastAsia="Arial" w:hAnsi="Arial" w:cs="Arial"/>
+          <w:sz w:val="24"/>
+          <w:szCs w:val="24"/>
+        </w:rPr>
+        <w:t xml:space="preserve">    A privacidade também é uma preocupação crescente. Com a coleta massiva de dados pelos dispositivos IoT, há o risco de abuso de informações pessoais, tanto em residências quanto em cidades inteligentes. É essencial que regulamentos e tecnologias de proteção de dados evoluam para garantir que as informações dos usuários sejam tratadas de forma ética e segura.</w:t>
+      </w:r>
+    </w:p>
+    <w:p>
+      <w:pPr>
+        <w:spacing w:after="0" w:line="360" w:lineRule="auto"/>
+        <w:ind w:firstLine="360"/>
+        <w:jc w:val="both"/>
+        <w:rPr>
+          <w:rFonts w:ascii="Arial" w:eastAsia="Arial" w:hAnsi="Arial" w:cs="Arial"/>
+          <w:sz w:val="24"/>
+          <w:szCs w:val="24"/>
+        </w:rPr>
+      </w:pPr>
+      <w:r>
+        <w:rPr>
+          <w:rFonts w:ascii="Arial" w:eastAsia="Arial" w:hAnsi="Arial" w:cs="Arial"/>
+          <w:sz w:val="24"/>
+          <w:szCs w:val="24"/>
+        </w:rPr>
+        <w:t xml:space="preserve">    </w:t>
+      </w:r>
+    </w:p>
+    <w:p>
+      <w:pPr>
+        <w:spacing w:after="0" w:line="360" w:lineRule="auto"/>
+        <w:ind w:firstLine="360"/>
+        <w:jc w:val="both"/>
+        <w:rPr>
+          <w:rFonts w:ascii="Arial" w:eastAsia="Arial" w:hAnsi="Arial" w:cs="Arial"/>
+          <w:sz w:val="24"/>
+          <w:szCs w:val="24"/>
+        </w:rPr>
+      </w:pPr>
+      <w:r>
+        <w:rPr>
+          <w:rFonts w:ascii="Arial" w:eastAsia="Arial" w:hAnsi="Arial" w:cs="Arial"/>
+          <w:sz w:val="24"/>
+          <w:szCs w:val="24"/>
+        </w:rPr>
+        <w:t xml:space="preserve">    No entanto, o futuro da IoT é promissor, especialmente com o avanço de tecnologias complementares como o 5G e a inteligência artificial (IA). O 5G permitirá conexões mais rápidas e confiáveis, o que é crucial para suportar a quantidade crescente de dispositivos conectados. A IA, por sua vez, será fundamental para analisar os grandes volumes de dados gerados pela IoT, </w:t>
+      </w:r>
+      <w:r>
+        <w:rPr>
+          <w:rFonts w:ascii="Arial" w:eastAsia="Arial" w:hAnsi="Arial" w:cs="Arial"/>
+          <w:sz w:val="24"/>
+          <w:szCs w:val="24"/>
+        </w:rPr>
+        <w:lastRenderedPageBreak/>
+        <w:t>permitindo automações e otimizações cada vez mais sofisticadas. Um exemplo futuro desse avanço é a implementação de veículos autônomos, que dependerão tanto da IoT quanto do 5G e da IA para navegar de forma eficiente e segura.</w:t>
+      </w:r>
+    </w:p>
+    <w:p>
+      <w:pPr>
+        <w:spacing w:after="0" w:line="360" w:lineRule="auto"/>
+        <w:jc w:val="both"/>
+        <w:rPr>
+          <w:rFonts w:ascii="Arial" w:eastAsia="Arial" w:hAnsi="Arial" w:cs="Arial"/>
+          <w:sz w:val="24"/>
+          <w:szCs w:val="24"/>
+        </w:rPr>
+      </w:pPr>
+    </w:p>
+    <w:p>
+      <w:pPr>
+        <w:numPr>
+          <w:ilvl w:val="1"/>
+          <w:numId w:val="3"/>
+        </w:numPr>
+        <w:spacing w:after="0" w:line="360" w:lineRule="auto"/>
+        <w:jc w:val="both"/>
+        <w:rPr>
+          <w:rFonts w:ascii="Arial" w:eastAsia="Arial" w:hAnsi="Arial" w:cs="Arial"/>
+          <w:b/>
+          <w:bCs/>
+          <w:color w:val="000000" w:themeColor="text1"/>
+          <w:sz w:val="24"/>
+          <w:szCs w:val="24"/>
+        </w:rPr>
+      </w:pPr>
+      <w:r>
+        <w:rPr>
+          <w:rFonts w:ascii="Arial" w:eastAsia="Arial" w:hAnsi="Arial" w:cs="Arial"/>
+          <w:b/>
+          <w:bCs/>
+          <w:color w:val="000000" w:themeColor="text1"/>
+          <w:sz w:val="24"/>
+          <w:szCs w:val="24"/>
+        </w:rPr>
+        <w:t>IoT e o Vale do Silício: Centro de Inovação</w:t>
+      </w:r>
+    </w:p>
+    <w:p>
+      <w:pPr>
+        <w:spacing w:after="0" w:line="360" w:lineRule="auto"/>
+        <w:ind w:left="360"/>
+        <w:jc w:val="both"/>
+        <w:rPr>
+          <w:rFonts w:ascii="Arial" w:eastAsia="Arial" w:hAnsi="Arial" w:cs="Arial"/>
+          <w:b/>
+          <w:bCs/>
+          <w:color w:val="000000" w:themeColor="text1"/>
+          <w:sz w:val="24"/>
+          <w:szCs w:val="24"/>
+        </w:rPr>
+      </w:pPr>
+    </w:p>
+    <w:p>
+      <w:pPr>
+        <w:spacing w:after="0" w:line="360" w:lineRule="auto"/>
+        <w:ind w:firstLine="360"/>
+        <w:jc w:val="both"/>
+        <w:rPr>
+          <w:rFonts w:ascii="Arial" w:eastAsia="Arial" w:hAnsi="Arial" w:cs="Arial"/>
+          <w:sz w:val="24"/>
+          <w:szCs w:val="24"/>
+        </w:rPr>
+      </w:pPr>
+      <w:r>
+        <w:rPr>
+          <w:rFonts w:ascii="Arial" w:eastAsia="Arial" w:hAnsi="Arial" w:cs="Arial"/>
+          <w:sz w:val="24"/>
+          <w:szCs w:val="24"/>
+        </w:rPr>
+        <w:t>O Vale do Silício, conhecido por ser o epicentro da inovação tecnológica, desempenha um papel central no desenvolvimento da IoT. Grandes empresas de tecnologia, como Google, Apple e Intel, investem pesadamente em pesquisas e projetos voltados para a interconectividade de dispositivos. Startups inovadoras também surgem na região, impulsionando o crescimento de novas soluções e aplicações para a IoT em diversos setores.</w:t>
+      </w:r>
+    </w:p>
+    <w:p>
+      <w:pPr>
+        <w:spacing w:after="0" w:line="360" w:lineRule="auto"/>
+        <w:ind w:firstLine="360"/>
+        <w:jc w:val="both"/>
+        <w:rPr>
+          <w:rFonts w:ascii="Arial" w:eastAsia="Arial" w:hAnsi="Arial" w:cs="Arial"/>
+          <w:sz w:val="24"/>
+          <w:szCs w:val="24"/>
+        </w:rPr>
+      </w:pPr>
+      <w:r>
+        <w:rPr>
+          <w:rFonts w:ascii="Arial" w:eastAsia="Arial" w:hAnsi="Arial" w:cs="Arial"/>
+          <w:sz w:val="24"/>
+          <w:szCs w:val="24"/>
+        </w:rPr>
+        <w:t xml:space="preserve">            </w:t>
+      </w:r>
+    </w:p>
+    <w:p>
+      <w:pPr>
+        <w:spacing w:after="0" w:line="360" w:lineRule="auto"/>
+        <w:ind w:firstLine="360"/>
+        <w:jc w:val="both"/>
+        <w:rPr>
+          <w:rFonts w:ascii="Arial" w:eastAsia="Arial" w:hAnsi="Arial" w:cs="Arial"/>
+          <w:sz w:val="24"/>
+          <w:szCs w:val="24"/>
+        </w:rPr>
+      </w:pPr>
+      <w:r>
+        <w:rPr>
+          <w:rFonts w:ascii="Arial" w:eastAsia="Arial" w:hAnsi="Arial" w:cs="Arial"/>
+          <w:sz w:val="24"/>
+          <w:szCs w:val="24"/>
+        </w:rPr>
+        <w:t xml:space="preserve">            O ambiente altamente competitivo e colaborativo do Vale do Silício acelera o desenvolvimento de tecnologias IoT que rapidamente são adotadas globalmente. Essa região serve como um verdadeiro laboratório vivo para a implementação de cidades inteligentes, redes de comunicação de última geração e soluções que integram IoT com outras tecnologias disruptivas, como a inteligência artificial e o blockchain. O impacto dessas inovações já é perceptível em áreas como mobilidade urbana, saúde digital e sustentabilidade.</w:t>
+      </w:r>
+    </w:p>
+    <w:p>
+      <w:pPr>
         <w:tabs>
           <w:tab w:val="right" w:pos="8222"/>
         </w:tabs>
         <w:spacing w:after="0" w:line="360" w:lineRule="auto"/>
-        <w:jc w:val="both"/>
-        <w:rPr>
-          <w:rFonts w:ascii="Arial" w:eastAsia="Arial" w:hAnsi="Arial" w:cs="Arial"/>
-          <w:color w:val="000000" w:themeColor="text1"/>
-          <w:sz w:val="24"/>
-          <w:szCs w:val="24"/>
-        </w:rPr>
-      </w:pPr>
-      <w:r>
-        <w:rPr>
-          <w:rFonts w:ascii="Arial" w:eastAsia="Arial" w:hAnsi="Arial" w:cs="Arial"/>
-          <w:color w:val="000000" w:themeColor="text1"/>
-          <w:sz w:val="24"/>
-          <w:szCs w:val="24"/>
-        </w:rPr>
-        <w:t>INTERNET OF THINGS</w:t>
-      </w:r>
-    </w:p>
-    <w:p>
-      <w:pPr>
-        <w:pStyle w:val="PargrafodaLista"/>
-        <w:tabs>
-          <w:tab w:val="right" w:pos="8222"/>
-        </w:tabs>
-        <w:spacing w:after="0" w:line="360" w:lineRule="auto"/>
-        <w:ind w:left="756"/>
-        <w:jc w:val="both"/>
-        <w:rPr>
-          <w:rFonts w:ascii="Arial" w:eastAsia="Arial" w:hAnsi="Arial" w:cs="Arial"/>
-          <w:color w:val="000000" w:themeColor="text1"/>
-          <w:sz w:val="24"/>
-          <w:szCs w:val="24"/>
-        </w:rPr>
-      </w:pPr>
-      <w:proofErr w:type="spellStart"/>
-      <w:r>
-        <w:rPr>
-          <w:rFonts w:ascii="Arial" w:eastAsia="Arial" w:hAnsi="Arial" w:cs="Arial"/>
-          <w:color w:val="000000" w:themeColor="text1"/>
-          <w:sz w:val="24"/>
-          <w:szCs w:val="24"/>
-          <w:highlight w:val="yellow"/>
-        </w:rPr>
-        <w:t>Blablabla</w:t>
-      </w:r>
-      <w:proofErr w:type="spellEnd"/>
-      <w:r>
-        <w:rPr>
-          <w:rFonts w:ascii="Arial" w:eastAsia="Arial" w:hAnsi="Arial" w:cs="Arial"/>
-          <w:color w:val="000000" w:themeColor="text1"/>
-          <w:sz w:val="24"/>
-          <w:szCs w:val="24"/>
-          <w:highlight w:val="yellow"/>
-        </w:rPr>
-        <w:t xml:space="preserve"> </w:t>
-      </w:r>
-      <w:proofErr w:type="spellStart"/>
-      <w:r>
-        <w:rPr>
-          <w:rFonts w:ascii="Arial" w:eastAsia="Arial" w:hAnsi="Arial" w:cs="Arial"/>
-          <w:color w:val="000000" w:themeColor="text1"/>
-          <w:sz w:val="24"/>
-          <w:szCs w:val="24"/>
-          <w:highlight w:val="yellow"/>
-        </w:rPr>
-        <w:t>iot</w:t>
-      </w:r>
-      <w:proofErr w:type="spellEnd"/>
-      <w:r>
-        <w:rPr>
-          <w:rFonts w:ascii="Arial" w:eastAsia="Arial" w:hAnsi="Arial" w:cs="Arial"/>
-          <w:color w:val="000000" w:themeColor="text1"/>
-          <w:sz w:val="24"/>
-          <w:szCs w:val="24"/>
-          <w:highlight w:val="yellow"/>
-        </w:rPr>
-        <w:t xml:space="preserve"> </w:t>
-      </w:r>
-      <w:proofErr w:type="spellStart"/>
-      <w:r>
-        <w:rPr>
-          <w:rFonts w:ascii="Arial" w:eastAsia="Arial" w:hAnsi="Arial" w:cs="Arial"/>
-          <w:color w:val="000000" w:themeColor="text1"/>
-          <w:sz w:val="24"/>
-          <w:szCs w:val="24"/>
-          <w:highlight w:val="yellow"/>
-        </w:rPr>
-        <w:t>blablabla</w:t>
-      </w:r>
-      <w:proofErr w:type="spellEnd"/>
-    </w:p>
-    <w:p>
-      <w:pPr>
-        <w:pStyle w:val="PargrafodaLista"/>
-        <w:numPr>
-          <w:ilvl w:val="2"/>
-          <w:numId w:val="3"/>
-        </w:numPr>
-        <w:tabs>
-          <w:tab w:val="right" w:pos="8222"/>
-        </w:tabs>
-        <w:spacing w:after="0" w:line="360" w:lineRule="auto"/>
-        <w:jc w:val="both"/>
-        <w:rPr>
-          <w:rFonts w:ascii="Arial" w:eastAsia="Arial" w:hAnsi="Arial" w:cs="Arial"/>
-          <w:color w:val="000000" w:themeColor="text1"/>
-          <w:sz w:val="24"/>
-          <w:szCs w:val="24"/>
-        </w:rPr>
-      </w:pPr>
-      <w:r>
-        <w:rPr>
-          <w:rFonts w:ascii="Arial" w:eastAsia="Arial" w:hAnsi="Arial" w:cs="Arial"/>
-          <w:color w:val="000000" w:themeColor="text1"/>
-          <w:sz w:val="24"/>
-          <w:szCs w:val="24"/>
-        </w:rPr>
-        <w:t>Arquitetura</w:t>
-      </w:r>
-    </w:p>
-    <w:p>
-      <w:pPr>
-        <w:tabs>
-          <w:tab w:val="right" w:pos="8222"/>
-        </w:tabs>
-        <w:spacing w:after="0" w:line="360" w:lineRule="auto"/>
-        <w:jc w:val="both"/>
-        <w:rPr>
-          <w:rFonts w:ascii="Arial" w:eastAsia="Arial" w:hAnsi="Arial" w:cs="Arial"/>
+        <w:ind w:left="720"/>
+        <w:jc w:val="both"/>
+        <w:rPr>
+          <w:rFonts w:ascii="Arial" w:eastAsia="Arial" w:hAnsi="Arial" w:cs="Arial"/>
+          <w:b/>
+          <w:color w:val="000000"/>
           <w:sz w:val="24"/>
           <w:szCs w:val="24"/>
         </w:rPr>
@@ -2711,13 +2829,91 @@
         <w:rPr>
           <w:rFonts w:ascii="Arial" w:eastAsia="Arial" w:hAnsi="Arial" w:cs="Arial"/>
           <w:b/>
-          <w:bCs/>
-          <w:color w:val="000000" w:themeColor="text1"/>
-          <w:sz w:val="24"/>
-          <w:szCs w:val="24"/>
-        </w:rPr>
-        <w:t>MATERIAL E MÉTODO</w:t>
-      </w:r>
+          <w:color w:val="000000"/>
+          <w:sz w:val="24"/>
+          <w:szCs w:val="24"/>
+        </w:rPr>
+        <w:t>CONCLUSÃO</w:t>
+      </w:r>
+    </w:p>
+    <w:p>
+      <w:pPr>
+        <w:spacing w:after="0" w:line="360" w:lineRule="auto"/>
+        <w:jc w:val="both"/>
+        <w:rPr>
+          <w:rFonts w:ascii="Arial" w:eastAsia="Arial" w:hAnsi="Arial" w:cs="Arial"/>
+          <w:i/>
+          <w:color w:val="000000"/>
+          <w:sz w:val="24"/>
+          <w:szCs w:val="24"/>
+        </w:rPr>
+      </w:pPr>
+    </w:p>
+    <w:p>
+      <w:pPr>
+        <w:spacing w:after="0" w:line="360" w:lineRule="auto"/>
+        <w:ind w:firstLine="360"/>
+        <w:jc w:val="both"/>
+        <w:rPr>
+          <w:rFonts w:ascii="Arial" w:eastAsia="Arial" w:hAnsi="Arial" w:cs="Arial"/>
+          <w:sz w:val="24"/>
+          <w:szCs w:val="24"/>
+        </w:rPr>
+      </w:pPr>
+      <w:r>
+        <w:rPr>
+          <w:rFonts w:ascii="Arial" w:eastAsia="Arial" w:hAnsi="Arial" w:cs="Arial"/>
+          <w:sz w:val="24"/>
+          <w:szCs w:val="24"/>
+        </w:rPr>
+        <w:t xml:space="preserve">Em conclusão, o uso da IoT em projetos de redes de computadores oferece uma vasta gama de benefícios que estão transformando setores como saúde, logística, segurança e infraestrutura urbana. No entanto, para que esses benefícios sejam plenamente realizados, é fundamental que os desafios relacionados à segurança, interoperabilidade e privacidade sejam abordados com seriedade. À medida que tecnologias como o 5G e a inteligência artificial continuam a evoluir, o papel da IoT nas redes de computadores só tende a se expandir, </w:t>
+      </w:r>
+      <w:proofErr w:type="gramStart"/>
+      <w:r>
+        <w:rPr>
+          <w:rFonts w:ascii="Arial" w:eastAsia="Arial" w:hAnsi="Arial" w:cs="Arial"/>
+          <w:sz w:val="24"/>
+          <w:szCs w:val="24"/>
+        </w:rPr>
+        <w:t>criando novas</w:t>
+      </w:r>
+      <w:proofErr w:type="gramEnd"/>
+      <w:r>
+        <w:rPr>
+          <w:rFonts w:ascii="Arial" w:eastAsia="Arial" w:hAnsi="Arial" w:cs="Arial"/>
+          <w:sz w:val="24"/>
+          <w:szCs w:val="24"/>
+        </w:rPr>
+        <w:t xml:space="preserve"> oportunidades para a construção de sistemas conectados e inteligentes.</w:t>
+      </w:r>
+      <w:r>
+        <w:rPr>
+          <w:rFonts w:ascii="Arial" w:eastAsia="Arial" w:hAnsi="Arial" w:cs="Arial"/>
+          <w:sz w:val="24"/>
+          <w:szCs w:val="24"/>
+        </w:rPr>
+        <w:t xml:space="preserve"> </w:t>
+      </w:r>
+      <w:r>
+        <w:rPr>
+          <w:rFonts w:ascii="Arial" w:eastAsia="Arial" w:hAnsi="Arial" w:cs="Arial"/>
+          <w:sz w:val="24"/>
+          <w:szCs w:val="24"/>
+        </w:rPr>
+        <w:br w:type="page"/>
+      </w:r>
+    </w:p>
+    <w:p>
+      <w:pPr>
+        <w:spacing w:after="0" w:line="360" w:lineRule="auto"/>
+        <w:ind w:firstLine="360"/>
+        <w:jc w:val="both"/>
+        <w:rPr>
+          <w:rFonts w:ascii="Arial" w:eastAsia="Arial" w:hAnsi="Arial" w:cs="Arial"/>
+          <w:sz w:val="24"/>
+          <w:szCs w:val="24"/>
+        </w:rPr>
+      </w:pPr>
     </w:p>
     <w:p>
       <w:pPr>
@@ -2725,14 +2921,25 @@
           <w:tab w:val="right" w:pos="8222"/>
         </w:tabs>
         <w:spacing w:after="0" w:line="360" w:lineRule="auto"/>
-        <w:ind w:firstLine="720"/>
-        <w:jc w:val="both"/>
-        <w:rPr>
-          <w:rFonts w:ascii="Arial" w:eastAsia="Arial" w:hAnsi="Arial" w:cs="Arial"/>
-          <w:sz w:val="24"/>
-          <w:szCs w:val="24"/>
-        </w:rPr>
-      </w:pPr>
+        <w:jc w:val="center"/>
+        <w:rPr>
+          <w:rFonts w:ascii="Arial" w:eastAsia="Arial" w:hAnsi="Arial" w:cs="Arial"/>
+          <w:b/>
+          <w:color w:val="000000"/>
+          <w:sz w:val="24"/>
+          <w:szCs w:val="24"/>
+        </w:rPr>
+      </w:pPr>
+      <w:r>
+        <w:rPr>
+          <w:rFonts w:ascii="Arial" w:eastAsia="Arial" w:hAnsi="Arial" w:cs="Arial"/>
+          <w:b/>
+          <w:color w:val="000000"/>
+          <w:sz w:val="24"/>
+          <w:szCs w:val="24"/>
+        </w:rPr>
+        <w:t>REFERÊNCIAS</w:t>
+      </w:r>
     </w:p>
     <w:p>
       <w:pPr>
@@ -2740,10 +2947,12 @@
           <w:tab w:val="right" w:pos="8222"/>
         </w:tabs>
         <w:spacing w:after="0" w:line="360" w:lineRule="auto"/>
-        <w:ind w:firstLine="720"/>
-        <w:jc w:val="both"/>
-        <w:rPr>
-          <w:rFonts w:ascii="Arial" w:eastAsia="Arial" w:hAnsi="Arial" w:cs="Arial"/>
+        <w:jc w:val="center"/>
+        <w:rPr>
+          <w:rFonts w:ascii="Arial" w:eastAsia="Arial" w:hAnsi="Arial" w:cs="Arial"/>
+          <w:b/>
+          <w:bCs/>
+          <w:color w:val="000000"/>
           <w:sz w:val="24"/>
           <w:szCs w:val="24"/>
         </w:rPr>
@@ -2755,31 +2964,268 @@
           <w:tab w:val="right" w:pos="8222"/>
         </w:tabs>
         <w:spacing w:after="0" w:line="360" w:lineRule="auto"/>
-        <w:ind w:firstLine="720"/>
-        <w:jc w:val="both"/>
-        <w:rPr>
-          <w:rFonts w:ascii="Arial" w:eastAsia="Arial" w:hAnsi="Arial" w:cs="Arial"/>
-          <w:sz w:val="24"/>
-          <w:szCs w:val="24"/>
-        </w:rPr>
-      </w:pPr>
-    </w:p>
-    <w:p>
-      <w:pPr>
-        <w:spacing w:after="0" w:line="240" w:lineRule="auto"/>
-        <w:rPr>
-          <w:rFonts w:ascii="Arial" w:eastAsia="Arial" w:hAnsi="Arial" w:cs="Arial"/>
-          <w:sz w:val="24"/>
-          <w:szCs w:val="24"/>
-        </w:rPr>
-      </w:pPr>
-      <w:r>
-        <w:rPr>
-          <w:rFonts w:ascii="Arial" w:eastAsia="Arial" w:hAnsi="Arial" w:cs="Arial"/>
-          <w:sz w:val="24"/>
-          <w:szCs w:val="24"/>
-        </w:rPr>
-        <w:br w:type="page"/>
+        <w:contextualSpacing/>
+        <w:jc w:val="both"/>
+        <w:rPr>
+          <w:rFonts w:ascii="Arial" w:eastAsia="Arial" w:hAnsi="Arial" w:cs="Arial"/>
+          <w:sz w:val="24"/>
+          <w:szCs w:val="24"/>
+          <w:lang w:val="en-US"/>
+        </w:rPr>
+      </w:pPr>
+      <w:r>
+        <w:rPr>
+          <w:rFonts w:ascii="Arial" w:eastAsia="Arial" w:hAnsi="Arial" w:cs="Arial"/>
+          <w:sz w:val="24"/>
+          <w:szCs w:val="24"/>
+        </w:rPr>
+        <w:t>ASHTON, Kevin</w:t>
+      </w:r>
+      <w:r>
+        <w:rPr>
+          <w:rFonts w:ascii="Arial" w:eastAsia="Arial" w:hAnsi="Arial" w:cs="Arial"/>
+          <w:b/>
+          <w:bCs/>
+          <w:sz w:val="24"/>
+          <w:szCs w:val="24"/>
+        </w:rPr>
+        <w:t xml:space="preserve">. </w:t>
+      </w:r>
+      <w:proofErr w:type="spellStart"/>
+      <w:r>
+        <w:rPr>
+          <w:rFonts w:ascii="Arial" w:eastAsia="Arial" w:hAnsi="Arial" w:cs="Arial"/>
+          <w:b/>
+          <w:bCs/>
+          <w:sz w:val="24"/>
+          <w:szCs w:val="24"/>
+        </w:rPr>
+        <w:t>That</w:t>
+      </w:r>
+      <w:proofErr w:type="spellEnd"/>
+      <w:r>
+        <w:rPr>
+          <w:rFonts w:ascii="Arial" w:eastAsia="Arial" w:hAnsi="Arial" w:cs="Arial"/>
+          <w:b/>
+          <w:bCs/>
+          <w:sz w:val="24"/>
+          <w:szCs w:val="24"/>
+        </w:rPr>
+        <w:t xml:space="preserve"> 'Internet </w:t>
+      </w:r>
+      <w:proofErr w:type="spellStart"/>
+      <w:r>
+        <w:rPr>
+          <w:rFonts w:ascii="Arial" w:eastAsia="Arial" w:hAnsi="Arial" w:cs="Arial"/>
+          <w:b/>
+          <w:bCs/>
+          <w:sz w:val="24"/>
+          <w:szCs w:val="24"/>
+        </w:rPr>
+        <w:t>of</w:t>
+      </w:r>
+      <w:proofErr w:type="spellEnd"/>
+      <w:r>
+        <w:rPr>
+          <w:rFonts w:ascii="Arial" w:eastAsia="Arial" w:hAnsi="Arial" w:cs="Arial"/>
+          <w:b/>
+          <w:bCs/>
+          <w:sz w:val="24"/>
+          <w:szCs w:val="24"/>
+        </w:rPr>
+        <w:t xml:space="preserve"> </w:t>
+      </w:r>
+      <w:proofErr w:type="spellStart"/>
+      <w:r>
+        <w:rPr>
+          <w:rFonts w:ascii="Arial" w:eastAsia="Arial" w:hAnsi="Arial" w:cs="Arial"/>
+          <w:b/>
+          <w:bCs/>
+          <w:sz w:val="24"/>
+          <w:szCs w:val="24"/>
+        </w:rPr>
+        <w:t>Things</w:t>
+      </w:r>
+      <w:proofErr w:type="spellEnd"/>
+      <w:r>
+        <w:rPr>
+          <w:rFonts w:ascii="Arial" w:eastAsia="Arial" w:hAnsi="Arial" w:cs="Arial"/>
+          <w:b/>
+          <w:bCs/>
+          <w:sz w:val="24"/>
+          <w:szCs w:val="24"/>
+        </w:rPr>
+        <w:t xml:space="preserve">' </w:t>
+      </w:r>
+      <w:proofErr w:type="spellStart"/>
+      <w:r>
+        <w:rPr>
+          <w:rFonts w:ascii="Arial" w:eastAsia="Arial" w:hAnsi="Arial" w:cs="Arial"/>
+          <w:b/>
+          <w:bCs/>
+          <w:sz w:val="24"/>
+          <w:szCs w:val="24"/>
+        </w:rPr>
+        <w:t>thing</w:t>
+      </w:r>
+      <w:proofErr w:type="spellEnd"/>
+      <w:r>
+        <w:rPr>
+          <w:rFonts w:ascii="Arial" w:eastAsia="Arial" w:hAnsi="Arial" w:cs="Arial"/>
+          <w:sz w:val="24"/>
+          <w:szCs w:val="24"/>
+        </w:rPr>
+        <w:t xml:space="preserve">. RFID </w:t>
+      </w:r>
+      <w:proofErr w:type="spellStart"/>
+      <w:r>
+        <w:rPr>
+          <w:rFonts w:ascii="Arial" w:eastAsia="Arial" w:hAnsi="Arial" w:cs="Arial"/>
+          <w:sz w:val="24"/>
+          <w:szCs w:val="24"/>
+        </w:rPr>
+        <w:t>Journal</w:t>
+      </w:r>
+      <w:proofErr w:type="spellEnd"/>
+      <w:r>
+        <w:rPr>
+          <w:rFonts w:ascii="Arial" w:eastAsia="Arial" w:hAnsi="Arial" w:cs="Arial"/>
+          <w:sz w:val="24"/>
+          <w:szCs w:val="24"/>
+        </w:rPr>
+        <w:t xml:space="preserve">, 2009. Disponível em: </w:t>
+      </w:r>
+      <w:r>
+        <w:rPr>
+          <w:rFonts w:ascii="Arial" w:eastAsia="Arial" w:hAnsi="Arial" w:cs="Arial"/>
+          <w:sz w:val="24"/>
+          <w:szCs w:val="24"/>
+        </w:rPr>
+        <w:t>&lt;</w:t>
+      </w:r>
+      <w:r>
+        <w:rPr>
+          <w:rFonts w:ascii="Arial" w:eastAsia="Arial" w:hAnsi="Arial" w:cs="Arial"/>
+          <w:sz w:val="24"/>
+          <w:szCs w:val="24"/>
+          <w:u w:val="single"/>
+        </w:rPr>
+        <w:t>https://www.rfidjournal.com/</w:t>
+      </w:r>
+      <w:proofErr w:type="spellStart"/>
+      <w:r>
+        <w:rPr>
+          <w:rFonts w:ascii="Arial" w:eastAsia="Arial" w:hAnsi="Arial" w:cs="Arial"/>
+          <w:sz w:val="24"/>
+          <w:szCs w:val="24"/>
+          <w:u w:val="single"/>
+        </w:rPr>
+        <w:t>that</w:t>
+      </w:r>
+      <w:proofErr w:type="spellEnd"/>
+      <w:r>
+        <w:rPr>
+          <w:rFonts w:ascii="Arial" w:eastAsia="Arial" w:hAnsi="Arial" w:cs="Arial"/>
+          <w:sz w:val="24"/>
+          <w:szCs w:val="24"/>
+          <w:u w:val="single"/>
+        </w:rPr>
+        <w:t>-internet-</w:t>
+      </w:r>
+      <w:proofErr w:type="spellStart"/>
+      <w:r>
+        <w:rPr>
+          <w:rFonts w:ascii="Arial" w:eastAsia="Arial" w:hAnsi="Arial" w:cs="Arial"/>
+          <w:sz w:val="24"/>
+          <w:szCs w:val="24"/>
+          <w:u w:val="single"/>
+        </w:rPr>
+        <w:t>of</w:t>
+      </w:r>
+      <w:proofErr w:type="spellEnd"/>
+      <w:r>
+        <w:rPr>
+          <w:rFonts w:ascii="Arial" w:eastAsia="Arial" w:hAnsi="Arial" w:cs="Arial"/>
+          <w:sz w:val="24"/>
+          <w:szCs w:val="24"/>
+          <w:u w:val="single"/>
+        </w:rPr>
+        <w:t>-</w:t>
+      </w:r>
+      <w:proofErr w:type="spellStart"/>
+      <w:r>
+        <w:rPr>
+          <w:rFonts w:ascii="Arial" w:eastAsia="Arial" w:hAnsi="Arial" w:cs="Arial"/>
+          <w:sz w:val="24"/>
+          <w:szCs w:val="24"/>
+          <w:u w:val="single"/>
+        </w:rPr>
+        <w:t>things-thing</w:t>
+      </w:r>
+      <w:proofErr w:type="spellEnd"/>
+      <w:r>
+        <w:rPr>
+          <w:rFonts w:ascii="Arial" w:eastAsia="Arial" w:hAnsi="Arial" w:cs="Arial"/>
+          <w:sz w:val="24"/>
+          <w:szCs w:val="24"/>
+        </w:rPr>
+        <w:t>&gt;.</w:t>
+      </w:r>
+      <w:r>
+        <w:rPr>
+          <w:rFonts w:ascii="Arial" w:eastAsia="Arial" w:hAnsi="Arial" w:cs="Arial"/>
+          <w:sz w:val="24"/>
+          <w:szCs w:val="24"/>
+        </w:rPr>
+        <w:t xml:space="preserve"> Acesso em: 2</w:t>
+      </w:r>
+      <w:r>
+        <w:rPr>
+          <w:rFonts w:ascii="Arial" w:eastAsia="Arial" w:hAnsi="Arial" w:cs="Arial"/>
+          <w:sz w:val="24"/>
+          <w:szCs w:val="24"/>
+        </w:rPr>
+        <w:t>2</w:t>
+      </w:r>
+      <w:r>
+        <w:rPr>
+          <w:rFonts w:ascii="Arial" w:eastAsia="Arial" w:hAnsi="Arial" w:cs="Arial"/>
+          <w:sz w:val="24"/>
+          <w:szCs w:val="24"/>
+        </w:rPr>
+        <w:t xml:space="preserve"> </w:t>
+      </w:r>
+      <w:r>
+        <w:rPr>
+          <w:rFonts w:ascii="Arial" w:eastAsia="Arial" w:hAnsi="Arial" w:cs="Arial"/>
+          <w:sz w:val="24"/>
+          <w:szCs w:val="24"/>
+        </w:rPr>
+        <w:t>set</w:t>
+      </w:r>
+      <w:r>
+        <w:rPr>
+          <w:rFonts w:ascii="Arial" w:eastAsia="Arial" w:hAnsi="Arial" w:cs="Arial"/>
+          <w:sz w:val="24"/>
+          <w:szCs w:val="24"/>
+        </w:rPr>
+        <w:t>. 202</w:t>
+      </w:r>
+      <w:r>
+        <w:rPr>
+          <w:rFonts w:ascii="Arial" w:eastAsia="Arial" w:hAnsi="Arial" w:cs="Arial"/>
+          <w:sz w:val="24"/>
+          <w:szCs w:val="24"/>
+        </w:rPr>
+        <w:t>4</w:t>
+      </w:r>
+      <w:r>
+        <w:rPr>
+          <w:rFonts w:ascii="Arial" w:eastAsia="Arial" w:hAnsi="Arial" w:cs="Arial"/>
+          <w:sz w:val="24"/>
+          <w:szCs w:val="24"/>
+        </w:rPr>
+        <w:t>.</w:t>
       </w:r>
     </w:p>
     <w:p>
@@ -2788,26 +3234,15 @@
           <w:tab w:val="right" w:pos="8222"/>
         </w:tabs>
         <w:spacing w:after="0" w:line="360" w:lineRule="auto"/>
-        <w:jc w:val="center"/>
-        <w:rPr>
-          <w:rFonts w:ascii="Arial" w:eastAsia="Arial" w:hAnsi="Arial" w:cs="Arial"/>
-          <w:b/>
-          <w:color w:val="000000"/>
-          <w:sz w:val="24"/>
-          <w:szCs w:val="24"/>
-        </w:rPr>
-      </w:pPr>
-      <w:r>
-        <w:rPr>
-          <w:rFonts w:ascii="Arial" w:eastAsia="Arial" w:hAnsi="Arial" w:cs="Arial"/>
-          <w:b/>
-          <w:color w:val="000000"/>
-          <w:sz w:val="24"/>
-          <w:szCs w:val="24"/>
-        </w:rPr>
-        <w:lastRenderedPageBreak/>
-        <w:t>REFERÊNCIAS</w:t>
-      </w:r>
+        <w:contextualSpacing/>
+        <w:jc w:val="both"/>
+        <w:rPr>
+          <w:rFonts w:ascii="Arial" w:eastAsia="Arial" w:hAnsi="Arial" w:cs="Arial"/>
+          <w:sz w:val="24"/>
+          <w:szCs w:val="24"/>
+          <w:lang w:val="en-US"/>
+        </w:rPr>
+      </w:pPr>
     </w:p>
     <w:p>
       <w:pPr>
@@ -2815,87 +3250,96 @@
           <w:tab w:val="right" w:pos="8222"/>
         </w:tabs>
         <w:spacing w:after="0" w:line="360" w:lineRule="auto"/>
-        <w:jc w:val="center"/>
-        <w:rPr>
-          <w:rFonts w:ascii="Arial" w:eastAsia="Arial" w:hAnsi="Arial" w:cs="Arial"/>
-          <w:b/>
-          <w:bCs/>
-          <w:color w:val="000000"/>
-          <w:sz w:val="24"/>
-          <w:szCs w:val="24"/>
-        </w:rPr>
-      </w:pPr>
-    </w:p>
-    <w:p>
-      <w:pPr>
-        <w:tabs>
-          <w:tab w:val="right" w:pos="8222"/>
-        </w:tabs>
-        <w:spacing w:after="0" w:line="360" w:lineRule="auto"/>
         <w:contextualSpacing/>
         <w:jc w:val="both"/>
-        <w:rPr>
-          <w:rFonts w:ascii="Arial" w:eastAsia="Arial" w:hAnsi="Arial" w:cs="Arial"/>
-          <w:sz w:val="24"/>
-          <w:szCs w:val="24"/>
-          <w:lang w:val="en-US"/>
-        </w:rPr>
-      </w:pPr>
-      <w:r>
-        <w:rPr>
-          <w:rFonts w:ascii="Arial" w:eastAsia="Arial" w:hAnsi="Arial" w:cs="Arial"/>
-          <w:sz w:val="24"/>
-          <w:szCs w:val="24"/>
-        </w:rPr>
-        <w:t>ASHTON, Kevin</w:t>
-      </w:r>
-      <w:r>
-        <w:rPr>
-          <w:rFonts w:ascii="Arial" w:eastAsia="Arial" w:hAnsi="Arial" w:cs="Arial"/>
-          <w:b/>
-          <w:bCs/>
-          <w:sz w:val="24"/>
-          <w:szCs w:val="24"/>
-        </w:rPr>
-        <w:t xml:space="preserve">. </w:t>
+      </w:pPr>
+      <w:r>
+        <w:rPr>
+          <w:rFonts w:ascii="Arial" w:eastAsia="Arial" w:hAnsi="Arial" w:cs="Arial"/>
+          <w:sz w:val="24"/>
+          <w:szCs w:val="24"/>
+        </w:rPr>
+        <w:t xml:space="preserve">DEOGIRIKAR, J.; VIDHATE, A. Security </w:t>
       </w:r>
       <w:proofErr w:type="spellStart"/>
       <w:r>
         <w:rPr>
           <w:rFonts w:ascii="Arial" w:eastAsia="Arial" w:hAnsi="Arial" w:cs="Arial"/>
-          <w:b/>
-          <w:bCs/>
-          <w:sz w:val="24"/>
-          <w:szCs w:val="24"/>
-        </w:rPr>
-        <w:t>That</w:t>
+          <w:sz w:val="24"/>
+          <w:szCs w:val="24"/>
+        </w:rPr>
+        <w:t>attacks</w:t>
       </w:r>
       <w:proofErr w:type="spellEnd"/>
       <w:r>
         <w:rPr>
           <w:rFonts w:ascii="Arial" w:eastAsia="Arial" w:hAnsi="Arial" w:cs="Arial"/>
-          <w:b/>
-          <w:bCs/>
-          <w:sz w:val="24"/>
-          <w:szCs w:val="24"/>
-        </w:rPr>
-        <w:t xml:space="preserve"> 'Internet </w:t>
+          <w:sz w:val="24"/>
+          <w:szCs w:val="24"/>
+        </w:rPr>
+        <w:t xml:space="preserve"> in </w:t>
       </w:r>
       <w:proofErr w:type="spellStart"/>
       <w:r>
         <w:rPr>
           <w:rFonts w:ascii="Arial" w:eastAsia="Arial" w:hAnsi="Arial" w:cs="Arial"/>
-          <w:b/>
-          <w:bCs/>
-          <w:sz w:val="24"/>
-          <w:szCs w:val="24"/>
-        </w:rPr>
-        <w:t>of</w:t>
+          <w:sz w:val="24"/>
+          <w:szCs w:val="24"/>
+        </w:rPr>
+        <w:t>iot</w:t>
       </w:r>
       <w:proofErr w:type="spellEnd"/>
       <w:r>
         <w:rPr>
           <w:rFonts w:ascii="Arial" w:eastAsia="Arial" w:hAnsi="Arial" w:cs="Arial"/>
+          <w:sz w:val="24"/>
+          <w:szCs w:val="24"/>
+        </w:rPr>
+        <w:t xml:space="preserve">: A </w:t>
+      </w:r>
+      <w:proofErr w:type="spellStart"/>
+      <w:r>
+        <w:rPr>
+          <w:rFonts w:ascii="Arial" w:eastAsia="Arial" w:hAnsi="Arial" w:cs="Arial"/>
+          <w:sz w:val="24"/>
+          <w:szCs w:val="24"/>
+        </w:rPr>
+        <w:t>survey</w:t>
+      </w:r>
+      <w:proofErr w:type="spellEnd"/>
+      <w:r>
+        <w:rPr>
+          <w:rFonts w:ascii="Arial" w:eastAsia="Arial" w:hAnsi="Arial" w:cs="Arial"/>
+          <w:sz w:val="24"/>
+          <w:szCs w:val="24"/>
+        </w:rPr>
+        <w:t xml:space="preserve">. In: IEEE. </w:t>
+      </w:r>
+      <w:r>
+        <w:rPr>
+          <w:rFonts w:ascii="Arial" w:eastAsia="Arial" w:hAnsi="Arial" w:cs="Arial"/>
+          <w:b/>
+          <w:bCs/>
+          <w:sz w:val="24"/>
+          <w:szCs w:val="24"/>
+        </w:rPr>
+        <w:t xml:space="preserve">I-SMAC (IoT in Social, Mobile, </w:t>
+      </w:r>
+      <w:proofErr w:type="spellStart"/>
+      <w:r>
+        <w:rPr>
+          <w:rFonts w:ascii="Arial" w:eastAsia="Arial" w:hAnsi="Arial" w:cs="Arial"/>
+          <w:b/>
+          <w:bCs/>
+          <w:sz w:val="24"/>
+          <w:szCs w:val="24"/>
+        </w:rPr>
+        <w:t>Analytics</w:t>
+      </w:r>
+      <w:proofErr w:type="spellEnd"/>
+      <w:r>
+        <w:rPr>
+          <w:rFonts w:ascii="Arial" w:eastAsia="Arial" w:hAnsi="Arial" w:cs="Arial"/>
           <w:b/>
           <w:bCs/>
           <w:sz w:val="24"/>
@@ -2912,7 +3356,7 @@
           <w:sz w:val="24"/>
           <w:szCs w:val="24"/>
         </w:rPr>
-        <w:t>Things</w:t>
+        <w:t>and</w:t>
       </w:r>
       <w:proofErr w:type="spellEnd"/>
       <w:r>
@@ -2923,7 +3367,29 @@
           <w:sz w:val="24"/>
           <w:szCs w:val="24"/>
         </w:rPr>
-        <w:t xml:space="preserve">' </w:t>
+        <w:t xml:space="preserve"> </w:t>
+      </w:r>
+      <w:proofErr w:type="gramStart"/>
+      <w:r>
+        <w:rPr>
+          <w:rFonts w:ascii="Arial" w:eastAsia="Arial" w:hAnsi="Arial" w:cs="Arial"/>
+          <w:b/>
+          <w:bCs/>
+          <w:sz w:val="24"/>
+          <w:szCs w:val="24"/>
+        </w:rPr>
+        <w:t>Cloud)(</w:t>
+      </w:r>
+      <w:proofErr w:type="gramEnd"/>
+      <w:r>
+        <w:rPr>
+          <w:rFonts w:ascii="Arial" w:eastAsia="Arial" w:hAnsi="Arial" w:cs="Arial"/>
+          <w:b/>
+          <w:bCs/>
+          <w:sz w:val="24"/>
+          <w:szCs w:val="24"/>
+        </w:rPr>
+        <w:t xml:space="preserve">I-SMAC), 2017 </w:t>
       </w:r>
       <w:proofErr w:type="spellStart"/>
       <w:r>
@@ -2934,42 +3400,86 @@
           <w:sz w:val="24"/>
           <w:szCs w:val="24"/>
         </w:rPr>
-        <w:t>thing</w:t>
+        <w:t>International</w:t>
       </w:r>
       <w:proofErr w:type="spellEnd"/>
       <w:r>
         <w:rPr>
           <w:rFonts w:ascii="Arial" w:eastAsia="Arial" w:hAnsi="Arial" w:cs="Arial"/>
-          <w:sz w:val="24"/>
-          <w:szCs w:val="24"/>
-        </w:rPr>
-        <w:t xml:space="preserve">. RFID </w:t>
+          <w:b/>
+          <w:bCs/>
+          <w:sz w:val="24"/>
+          <w:szCs w:val="24"/>
+        </w:rPr>
+        <w:t xml:space="preserve"> </w:t>
       </w:r>
       <w:proofErr w:type="spellStart"/>
       <w:r>
         <w:rPr>
           <w:rFonts w:ascii="Arial" w:eastAsia="Arial" w:hAnsi="Arial" w:cs="Arial"/>
-          <w:sz w:val="24"/>
-          <w:szCs w:val="24"/>
-        </w:rPr>
-        <w:t>Journal</w:t>
+          <w:b/>
+          <w:bCs/>
+          <w:sz w:val="24"/>
+          <w:szCs w:val="24"/>
+        </w:rPr>
+        <w:t>Conference</w:t>
       </w:r>
       <w:proofErr w:type="spellEnd"/>
       <w:r>
         <w:rPr>
           <w:rFonts w:ascii="Arial" w:eastAsia="Arial" w:hAnsi="Arial" w:cs="Arial"/>
-          <w:sz w:val="24"/>
-          <w:szCs w:val="24"/>
-        </w:rPr>
-        <w:t xml:space="preserve">, 2009. Disponível em: </w:t>
-      </w:r>
-      <w:r>
-        <w:rPr>
-          <w:rFonts w:ascii="Arial" w:eastAsia="Arial" w:hAnsi="Arial" w:cs="Arial"/>
-          <w:sz w:val="24"/>
-          <w:szCs w:val="24"/>
-        </w:rPr>
-        <w:t>&lt;</w:t>
+          <w:b/>
+          <w:bCs/>
+          <w:sz w:val="24"/>
+          <w:szCs w:val="24"/>
+        </w:rPr>
+        <w:t xml:space="preserve"> </w:t>
+      </w:r>
+      <w:proofErr w:type="spellStart"/>
+      <w:r>
+        <w:rPr>
+          <w:rFonts w:ascii="Arial" w:eastAsia="Arial" w:hAnsi="Arial" w:cs="Arial"/>
+          <w:b/>
+          <w:bCs/>
+          <w:sz w:val="24"/>
+          <w:szCs w:val="24"/>
+        </w:rPr>
+        <w:t>on</w:t>
+      </w:r>
+      <w:proofErr w:type="spellEnd"/>
+      <w:r>
+        <w:rPr>
+          <w:rFonts w:ascii="Arial" w:eastAsia="Arial" w:hAnsi="Arial" w:cs="Arial"/>
+          <w:sz w:val="24"/>
+          <w:szCs w:val="24"/>
+        </w:rPr>
+        <w:t>. [</w:t>
+      </w:r>
+      <w:proofErr w:type="spellStart"/>
+      <w:r>
+        <w:rPr>
+          <w:rFonts w:ascii="Arial" w:eastAsia="Arial" w:hAnsi="Arial" w:cs="Arial"/>
+          <w:sz w:val="24"/>
+          <w:szCs w:val="24"/>
+        </w:rPr>
+        <w:t>S.l</w:t>
+      </w:r>
+      <w:proofErr w:type="spellEnd"/>
+      <w:r>
+        <w:rPr>
+          <w:rFonts w:ascii="Arial" w:eastAsia="Arial" w:hAnsi="Arial" w:cs="Arial"/>
+          <w:sz w:val="24"/>
+          <w:szCs w:val="24"/>
+        </w:rPr>
+        <w:t>.], 2017. p. 32–37.</w:t>
+      </w:r>
+      <w:r>
+        <w:rPr>
+          <w:rFonts w:ascii="Arial" w:eastAsia="Arial" w:hAnsi="Arial" w:cs="Arial"/>
+          <w:sz w:val="24"/>
+          <w:szCs w:val="24"/>
+        </w:rPr>
+        <w:t xml:space="preserve"> Disponível em: &lt;</w:t>
       </w:r>
       <w:r>
         <w:rPr>
@@ -2978,389 +3488,6 @@
           <w:szCs w:val="24"/>
           <w:u w:val="single"/>
         </w:rPr>
-        <w:t>https://www.rfidjournal.com/</w:t>
-      </w:r>
-      <w:proofErr w:type="spellStart"/>
-      <w:r>
-        <w:rPr>
-          <w:rFonts w:ascii="Arial" w:eastAsia="Arial" w:hAnsi="Arial" w:cs="Arial"/>
-          <w:sz w:val="24"/>
-          <w:szCs w:val="24"/>
-          <w:u w:val="single"/>
-        </w:rPr>
-        <w:t>that</w:t>
-      </w:r>
-      <w:proofErr w:type="spellEnd"/>
-      <w:r>
-        <w:rPr>
-          <w:rFonts w:ascii="Arial" w:eastAsia="Arial" w:hAnsi="Arial" w:cs="Arial"/>
-          <w:sz w:val="24"/>
-          <w:szCs w:val="24"/>
-          <w:u w:val="single"/>
-        </w:rPr>
-        <w:t>-internet-</w:t>
-      </w:r>
-      <w:proofErr w:type="spellStart"/>
-      <w:r>
-        <w:rPr>
-          <w:rFonts w:ascii="Arial" w:eastAsia="Arial" w:hAnsi="Arial" w:cs="Arial"/>
-          <w:sz w:val="24"/>
-          <w:szCs w:val="24"/>
-          <w:u w:val="single"/>
-        </w:rPr>
-        <w:t>of</w:t>
-      </w:r>
-      <w:proofErr w:type="spellEnd"/>
-      <w:r>
-        <w:rPr>
-          <w:rFonts w:ascii="Arial" w:eastAsia="Arial" w:hAnsi="Arial" w:cs="Arial"/>
-          <w:sz w:val="24"/>
-          <w:szCs w:val="24"/>
-          <w:u w:val="single"/>
-        </w:rPr>
-        <w:t>-</w:t>
-      </w:r>
-      <w:proofErr w:type="spellStart"/>
-      <w:r>
-        <w:rPr>
-          <w:rFonts w:ascii="Arial" w:eastAsia="Arial" w:hAnsi="Arial" w:cs="Arial"/>
-          <w:sz w:val="24"/>
-          <w:szCs w:val="24"/>
-          <w:u w:val="single"/>
-        </w:rPr>
-        <w:t>things-thing</w:t>
-      </w:r>
-      <w:proofErr w:type="spellEnd"/>
-      <w:r>
-        <w:rPr>
-          <w:rFonts w:ascii="Arial" w:eastAsia="Arial" w:hAnsi="Arial" w:cs="Arial"/>
-          <w:sz w:val="24"/>
-          <w:szCs w:val="24"/>
-        </w:rPr>
-        <w:t>&gt;.</w:t>
-      </w:r>
-      <w:r>
-        <w:rPr>
-          <w:rFonts w:ascii="Arial" w:eastAsia="Arial" w:hAnsi="Arial" w:cs="Arial"/>
-          <w:sz w:val="24"/>
-          <w:szCs w:val="24"/>
-        </w:rPr>
-        <w:t xml:space="preserve"> Acesso em: 2</w:t>
-      </w:r>
-      <w:r>
-        <w:rPr>
-          <w:rFonts w:ascii="Arial" w:eastAsia="Arial" w:hAnsi="Arial" w:cs="Arial"/>
-          <w:sz w:val="24"/>
-          <w:szCs w:val="24"/>
-        </w:rPr>
-        <w:t>2</w:t>
-      </w:r>
-      <w:r>
-        <w:rPr>
-          <w:rFonts w:ascii="Arial" w:eastAsia="Arial" w:hAnsi="Arial" w:cs="Arial"/>
-          <w:sz w:val="24"/>
-          <w:szCs w:val="24"/>
-        </w:rPr>
-        <w:t xml:space="preserve"> </w:t>
-      </w:r>
-      <w:r>
-        <w:rPr>
-          <w:rFonts w:ascii="Arial" w:eastAsia="Arial" w:hAnsi="Arial" w:cs="Arial"/>
-          <w:sz w:val="24"/>
-          <w:szCs w:val="24"/>
-        </w:rPr>
-        <w:t>set</w:t>
-      </w:r>
-      <w:r>
-        <w:rPr>
-          <w:rFonts w:ascii="Arial" w:eastAsia="Arial" w:hAnsi="Arial" w:cs="Arial"/>
-          <w:sz w:val="24"/>
-          <w:szCs w:val="24"/>
-        </w:rPr>
-        <w:t>. 202</w:t>
-      </w:r>
-      <w:r>
-        <w:rPr>
-          <w:rFonts w:ascii="Arial" w:eastAsia="Arial" w:hAnsi="Arial" w:cs="Arial"/>
-          <w:sz w:val="24"/>
-          <w:szCs w:val="24"/>
-        </w:rPr>
-        <w:t>4</w:t>
-      </w:r>
-      <w:r>
-        <w:rPr>
-          <w:rFonts w:ascii="Arial" w:eastAsia="Arial" w:hAnsi="Arial" w:cs="Arial"/>
-          <w:sz w:val="24"/>
-          <w:szCs w:val="24"/>
-        </w:rPr>
-        <w:t>.</w:t>
-      </w:r>
-    </w:p>
-    <w:p>
-      <w:pPr>
-        <w:tabs>
-          <w:tab w:val="right" w:pos="8222"/>
-        </w:tabs>
-        <w:spacing w:after="0" w:line="360" w:lineRule="auto"/>
-        <w:contextualSpacing/>
-        <w:jc w:val="both"/>
-        <w:rPr>
-          <w:rFonts w:ascii="Arial" w:eastAsia="Arial" w:hAnsi="Arial" w:cs="Arial"/>
-          <w:sz w:val="24"/>
-          <w:szCs w:val="24"/>
-          <w:lang w:val="en-US"/>
-        </w:rPr>
-      </w:pPr>
-    </w:p>
-    <w:p>
-      <w:pPr>
-        <w:tabs>
-          <w:tab w:val="right" w:pos="8222"/>
-        </w:tabs>
-        <w:spacing w:after="0" w:line="360" w:lineRule="auto"/>
-        <w:contextualSpacing/>
-        <w:jc w:val="both"/>
-        <w:rPr>
-          <w:rFonts w:ascii="Arial" w:eastAsia="Arial" w:hAnsi="Arial" w:cs="Arial"/>
-          <w:sz w:val="24"/>
-          <w:szCs w:val="24"/>
-        </w:rPr>
-      </w:pPr>
-      <w:r>
-        <w:rPr>
-          <w:rFonts w:ascii="Arial" w:eastAsia="Arial" w:hAnsi="Arial" w:cs="Arial"/>
-          <w:sz w:val="24"/>
-          <w:szCs w:val="24"/>
-        </w:rPr>
-        <w:t xml:space="preserve">DEOGIRIKAR, J.; VIDHATE, A. Security </w:t>
-      </w:r>
-      <w:proofErr w:type="spellStart"/>
-      <w:r>
-        <w:rPr>
-          <w:rFonts w:ascii="Arial" w:eastAsia="Arial" w:hAnsi="Arial" w:cs="Arial"/>
-          <w:sz w:val="24"/>
-          <w:szCs w:val="24"/>
-        </w:rPr>
-        <w:t>attacks</w:t>
-      </w:r>
-      <w:proofErr w:type="spellEnd"/>
-      <w:r>
-        <w:rPr>
-          <w:rFonts w:ascii="Arial" w:eastAsia="Arial" w:hAnsi="Arial" w:cs="Arial"/>
-          <w:sz w:val="24"/>
-          <w:szCs w:val="24"/>
-        </w:rPr>
-        <w:t xml:space="preserve"> in </w:t>
-      </w:r>
-      <w:proofErr w:type="spellStart"/>
-      <w:r>
-        <w:rPr>
-          <w:rFonts w:ascii="Arial" w:eastAsia="Arial" w:hAnsi="Arial" w:cs="Arial"/>
-          <w:sz w:val="24"/>
-          <w:szCs w:val="24"/>
-        </w:rPr>
-        <w:t>iot</w:t>
-      </w:r>
-      <w:proofErr w:type="spellEnd"/>
-      <w:r>
-        <w:rPr>
-          <w:rFonts w:ascii="Arial" w:eastAsia="Arial" w:hAnsi="Arial" w:cs="Arial"/>
-          <w:sz w:val="24"/>
-          <w:szCs w:val="24"/>
-        </w:rPr>
-        <w:t xml:space="preserve">: A </w:t>
-      </w:r>
-      <w:proofErr w:type="spellStart"/>
-      <w:r>
-        <w:rPr>
-          <w:rFonts w:ascii="Arial" w:eastAsia="Arial" w:hAnsi="Arial" w:cs="Arial"/>
-          <w:sz w:val="24"/>
-          <w:szCs w:val="24"/>
-        </w:rPr>
-        <w:t>survey</w:t>
-      </w:r>
-      <w:proofErr w:type="spellEnd"/>
-      <w:r>
-        <w:rPr>
-          <w:rFonts w:ascii="Arial" w:eastAsia="Arial" w:hAnsi="Arial" w:cs="Arial"/>
-          <w:sz w:val="24"/>
-          <w:szCs w:val="24"/>
-        </w:rPr>
-        <w:t xml:space="preserve">. In: IEEE. </w:t>
-      </w:r>
-      <w:r>
-        <w:rPr>
-          <w:rFonts w:ascii="Arial" w:eastAsia="Arial" w:hAnsi="Arial" w:cs="Arial"/>
-          <w:b/>
-          <w:bCs/>
-          <w:sz w:val="24"/>
-          <w:szCs w:val="24"/>
-        </w:rPr>
-        <w:t xml:space="preserve">I-SMAC (IoT in Social, Mobile, </w:t>
-      </w:r>
-      <w:proofErr w:type="spellStart"/>
-      <w:r>
-        <w:rPr>
-          <w:rFonts w:ascii="Arial" w:eastAsia="Arial" w:hAnsi="Arial" w:cs="Arial"/>
-          <w:b/>
-          <w:bCs/>
-          <w:sz w:val="24"/>
-          <w:szCs w:val="24"/>
-        </w:rPr>
-        <w:t>Analytics</w:t>
-      </w:r>
-      <w:proofErr w:type="spellEnd"/>
-      <w:r>
-        <w:rPr>
-          <w:rFonts w:ascii="Arial" w:eastAsia="Arial" w:hAnsi="Arial" w:cs="Arial"/>
-          <w:b/>
-          <w:bCs/>
-          <w:sz w:val="24"/>
-          <w:szCs w:val="24"/>
-        </w:rPr>
-        <w:t xml:space="preserve"> </w:t>
-      </w:r>
-      <w:proofErr w:type="spellStart"/>
-      <w:r>
-        <w:rPr>
-          <w:rFonts w:ascii="Arial" w:eastAsia="Arial" w:hAnsi="Arial" w:cs="Arial"/>
-          <w:b/>
-          <w:bCs/>
-          <w:sz w:val="24"/>
-          <w:szCs w:val="24"/>
-        </w:rPr>
-        <w:t>and</w:t>
-      </w:r>
-      <w:proofErr w:type="spellEnd"/>
-      <w:r>
-        <w:rPr>
-          <w:rFonts w:ascii="Arial" w:eastAsia="Arial" w:hAnsi="Arial" w:cs="Arial"/>
-          <w:b/>
-          <w:bCs/>
-          <w:sz w:val="24"/>
-          <w:szCs w:val="24"/>
-        </w:rPr>
-        <w:t xml:space="preserve"> </w:t>
-      </w:r>
-      <w:proofErr w:type="gramStart"/>
-      <w:r>
-        <w:rPr>
-          <w:rFonts w:ascii="Arial" w:eastAsia="Arial" w:hAnsi="Arial" w:cs="Arial"/>
-          <w:b/>
-          <w:bCs/>
-          <w:sz w:val="24"/>
-          <w:szCs w:val="24"/>
-        </w:rPr>
-        <w:t>Cloud)(</w:t>
-      </w:r>
-      <w:proofErr w:type="gramEnd"/>
-      <w:r>
-        <w:rPr>
-          <w:rFonts w:ascii="Arial" w:eastAsia="Arial" w:hAnsi="Arial" w:cs="Arial"/>
-          <w:b/>
-          <w:bCs/>
-          <w:sz w:val="24"/>
-          <w:szCs w:val="24"/>
-        </w:rPr>
-        <w:t xml:space="preserve">I-SMAC), 2017 </w:t>
-      </w:r>
-      <w:proofErr w:type="spellStart"/>
-      <w:r>
-        <w:rPr>
-          <w:rFonts w:ascii="Arial" w:eastAsia="Arial" w:hAnsi="Arial" w:cs="Arial"/>
-          <w:b/>
-          <w:bCs/>
-          <w:sz w:val="24"/>
-          <w:szCs w:val="24"/>
-        </w:rPr>
-        <w:t>International</w:t>
-      </w:r>
-      <w:proofErr w:type="spellEnd"/>
-      <w:r>
-        <w:rPr>
-          <w:rFonts w:ascii="Arial" w:eastAsia="Arial" w:hAnsi="Arial" w:cs="Arial"/>
-          <w:b/>
-          <w:bCs/>
-          <w:sz w:val="24"/>
-          <w:szCs w:val="24"/>
-        </w:rPr>
-        <w:t xml:space="preserve"> </w:t>
-      </w:r>
-      <w:proofErr w:type="spellStart"/>
-      <w:r>
-        <w:rPr>
-          <w:rFonts w:ascii="Arial" w:eastAsia="Arial" w:hAnsi="Arial" w:cs="Arial"/>
-          <w:b/>
-          <w:bCs/>
-          <w:sz w:val="24"/>
-          <w:szCs w:val="24"/>
-        </w:rPr>
-        <w:t>Conference</w:t>
-      </w:r>
-      <w:proofErr w:type="spellEnd"/>
-      <w:r>
-        <w:rPr>
-          <w:rFonts w:ascii="Arial" w:eastAsia="Arial" w:hAnsi="Arial" w:cs="Arial"/>
-          <w:b/>
-          <w:bCs/>
-          <w:sz w:val="24"/>
-          <w:szCs w:val="24"/>
-        </w:rPr>
-        <w:t xml:space="preserve"> </w:t>
-      </w:r>
-      <w:proofErr w:type="spellStart"/>
-      <w:r>
-        <w:rPr>
-          <w:rFonts w:ascii="Arial" w:eastAsia="Arial" w:hAnsi="Arial" w:cs="Arial"/>
-          <w:b/>
-          <w:bCs/>
-          <w:sz w:val="24"/>
-          <w:szCs w:val="24"/>
-        </w:rPr>
-        <w:t>on</w:t>
-      </w:r>
-      <w:proofErr w:type="spellEnd"/>
-      <w:r>
-        <w:rPr>
-          <w:rFonts w:ascii="Arial" w:eastAsia="Arial" w:hAnsi="Arial" w:cs="Arial"/>
-          <w:sz w:val="24"/>
-          <w:szCs w:val="24"/>
-        </w:rPr>
-        <w:t>. [</w:t>
-      </w:r>
-      <w:proofErr w:type="spellStart"/>
-      <w:r>
-        <w:rPr>
-          <w:rFonts w:ascii="Arial" w:eastAsia="Arial" w:hAnsi="Arial" w:cs="Arial"/>
-          <w:sz w:val="24"/>
-          <w:szCs w:val="24"/>
-        </w:rPr>
-        <w:t>S.l</w:t>
-      </w:r>
-      <w:proofErr w:type="spellEnd"/>
-      <w:r>
-        <w:rPr>
-          <w:rFonts w:ascii="Arial" w:eastAsia="Arial" w:hAnsi="Arial" w:cs="Arial"/>
-          <w:sz w:val="24"/>
-          <w:szCs w:val="24"/>
-        </w:rPr>
-        <w:t>.], 2017. p. 32–37.</w:t>
-      </w:r>
-      <w:r>
-        <w:rPr>
-          <w:rFonts w:ascii="Arial" w:eastAsia="Arial" w:hAnsi="Arial" w:cs="Arial"/>
-          <w:sz w:val="24"/>
-          <w:szCs w:val="24"/>
-        </w:rPr>
-        <w:t xml:space="preserve"> Disponível em: &lt;</w:t>
-      </w:r>
-      <w:r>
-        <w:rPr>
-          <w:rFonts w:ascii="Arial" w:eastAsia="Arial" w:hAnsi="Arial" w:cs="Arial"/>
-          <w:sz w:val="24"/>
-          <w:szCs w:val="24"/>
-          <w:u w:val="single"/>
-        </w:rPr>
         <w:t>https://www.researchgate.net/publication/320251025_Security_attacks_in_IoT_A_survey</w:t>
       </w:r>
       <w:r>
@@ -3371,105 +3498,6 @@
         </w:rPr>
         <w:t>&gt; Acesso em: 22 set. 2024.</w:t>
       </w:r>
-    </w:p>
-    <w:p>
-      <w:pPr>
-        <w:tabs>
-          <w:tab w:val="right" w:pos="8222"/>
-        </w:tabs>
-        <w:spacing w:after="0" w:line="360" w:lineRule="auto"/>
-        <w:jc w:val="both"/>
-        <w:rPr>
-          <w:rFonts w:ascii="Arial" w:eastAsia="Arial" w:hAnsi="Arial" w:cs="Arial"/>
-          <w:sz w:val="24"/>
-          <w:szCs w:val="24"/>
-        </w:rPr>
-      </w:pPr>
-    </w:p>
-    <w:p>
-      <w:pPr>
-        <w:spacing w:after="0" w:line="360" w:lineRule="auto"/>
-        <w:jc w:val="center"/>
-        <w:rPr>
-          <w:rFonts w:ascii="Arial" w:eastAsia="Arial" w:hAnsi="Arial" w:cs="Arial"/>
-          <w:b/>
-          <w:bCs/>
-          <w:color w:val="000000"/>
-          <w:sz w:val="24"/>
-          <w:szCs w:val="24"/>
-        </w:rPr>
-      </w:pPr>
-      <w:r>
-        <w:rPr>
-          <w:rFonts w:ascii="Arial" w:eastAsia="Arial" w:hAnsi="Arial" w:cs="Arial"/>
-          <w:b/>
-          <w:bCs/>
-          <w:color w:val="000000" w:themeColor="text1"/>
-          <w:sz w:val="24"/>
-          <w:szCs w:val="24"/>
-        </w:rPr>
-        <w:t>APÊNDICES / ANEXOS</w:t>
-      </w:r>
-    </w:p>
-    <w:p>
-      <w:pPr>
-        <w:tabs>
-          <w:tab w:val="right" w:pos="8222"/>
-        </w:tabs>
-        <w:spacing w:after="0" w:line="360" w:lineRule="auto"/>
-        <w:jc w:val="center"/>
-        <w:rPr>
-          <w:rFonts w:ascii="Arial" w:eastAsia="Arial" w:hAnsi="Arial" w:cs="Arial"/>
-          <w:b/>
-          <w:bCs/>
-          <w:color w:val="000000" w:themeColor="text1"/>
-          <w:sz w:val="24"/>
-          <w:szCs w:val="24"/>
-        </w:rPr>
-      </w:pPr>
-    </w:p>
-    <w:p>
-      <w:pPr>
-        <w:tabs>
-          <w:tab w:val="right" w:pos="8222"/>
-        </w:tabs>
-        <w:spacing w:after="0" w:line="360" w:lineRule="auto"/>
-        <w:jc w:val="center"/>
-        <w:rPr>
-          <w:rFonts w:ascii="Arial" w:eastAsia="Arial" w:hAnsi="Arial" w:cs="Arial"/>
-          <w:b/>
-          <w:bCs/>
-          <w:color w:val="000000" w:themeColor="text1"/>
-          <w:sz w:val="24"/>
-          <w:szCs w:val="24"/>
-        </w:rPr>
-      </w:pPr>
-    </w:p>
-    <w:p>
-      <w:pPr>
-        <w:tabs>
-          <w:tab w:val="right" w:pos="8222"/>
-        </w:tabs>
-        <w:spacing w:after="0" w:line="360" w:lineRule="auto"/>
-        <w:jc w:val="center"/>
-        <w:rPr>
-          <w:rFonts w:ascii="Arial" w:eastAsia="Arial" w:hAnsi="Arial" w:cs="Arial"/>
-          <w:b/>
-          <w:bCs/>
-          <w:color w:val="000000" w:themeColor="text1"/>
-          <w:sz w:val="24"/>
-          <w:szCs w:val="24"/>
-        </w:rPr>
-      </w:pPr>
-    </w:p>
-    <w:p>
-      <w:pPr>
-        <w:tabs>
-          <w:tab w:val="right" w:pos="8222"/>
-        </w:tabs>
-        <w:spacing w:after="0" w:line="360" w:lineRule="auto"/>
-        <w:jc w:val="center"/>
-      </w:pPr>
     </w:p>
     <w:sectPr>
       <w:headerReference w:type="default" r:id="rId14"/>
@@ -5395,15 +5423,6 @@
 </file>
 
 <file path=customXml/item1.xml><?xml version="1.0" encoding="utf-8"?>
-<?mso-contentType ?>
-<FormTemplates xmlns="http://schemas.microsoft.com/sharepoint/v3/contenttype/forms">
-  <Display>DocumentLibraryForm</Display>
-  <Edit>DocumentLibraryForm</Edit>
-  <New>DocumentLibraryForm</New>
-</FormTemplates>
-</file>
-
-<file path=customXml/item2.xml><?xml version="1.0" encoding="utf-8"?>
 <p:properties xmlns:p="http://schemas.microsoft.com/office/2006/metadata/properties" xmlns:xsi="http://www.w3.org/2001/XMLSchema-instance" xmlns:pc="http://schemas.microsoft.com/office/infopath/2007/PartnerControls">
   <documentManagement>
     <lcf76f155ced4ddcb4097134ff3c332f xmlns="6cdeb7ae-0afd-4037-9b25-22b632991c3d">
@@ -5412,6 +5431,15 @@
     <TaxCatchAll xmlns="e5441529-50c7-42e5-a17d-134b0c7286e9" xsi:nil="true"/>
   </documentManagement>
 </p:properties>
+</file>
+
+<file path=customXml/item2.xml><?xml version="1.0" encoding="utf-8"?>
+<?mso-contentType ?>
+<FormTemplates xmlns="http://schemas.microsoft.com/sharepoint/v3/contenttype/forms">
+  <Display>DocumentLibraryForm</Display>
+  <Edit>DocumentLibraryForm</Edit>
+  <New>DocumentLibraryForm</New>
+</FormTemplates>
 </file>
 
 <file path=customXml/item3.xml><?xml version="1.0" encoding="utf-8"?>
@@ -5616,20 +5644,20 @@
 </file>
 
 <file path=customXml/itemProps1.xml><?xml version="1.0" encoding="utf-8"?>
-<ds:datastoreItem xmlns:ds="http://schemas.openxmlformats.org/officeDocument/2006/customXml" ds:itemID="{ABD17E9D-9796-4278-AF0D-50D2D12FDC18}">
-  <ds:schemaRefs>
-    <ds:schemaRef ds:uri="http://schemas.microsoft.com/sharepoint/v3/contenttype/forms"/>
-  </ds:schemaRefs>
-</ds:datastoreItem>
-</file>
-
-<file path=customXml/itemProps2.xml><?xml version="1.0" encoding="utf-8"?>
 <ds:datastoreItem xmlns:ds="http://schemas.openxmlformats.org/officeDocument/2006/customXml" ds:itemID="{18D9711D-38D0-42CE-8423-753BD37A97A8}">
   <ds:schemaRefs>
     <ds:schemaRef ds:uri="http://schemas.microsoft.com/office/2006/metadata/properties"/>
     <ds:schemaRef ds:uri="http://schemas.microsoft.com/office/infopath/2007/PartnerControls"/>
     <ds:schemaRef ds:uri="6cdeb7ae-0afd-4037-9b25-22b632991c3d"/>
     <ds:schemaRef ds:uri="e5441529-50c7-42e5-a17d-134b0c7286e9"/>
+  </ds:schemaRefs>
+</ds:datastoreItem>
+</file>
+
+<file path=customXml/itemProps2.xml><?xml version="1.0" encoding="utf-8"?>
+<ds:datastoreItem xmlns:ds="http://schemas.openxmlformats.org/officeDocument/2006/customXml" ds:itemID="{ABD17E9D-9796-4278-AF0D-50D2D12FDC18}">
+  <ds:schemaRefs>
+    <ds:schemaRef ds:uri="http://schemas.microsoft.com/sharepoint/v3/contenttype/forms"/>
   </ds:schemaRefs>
 </ds:datastoreItem>
 </file>

</xml_diff>